<commit_message>
finished my part of report
</commit_message>
<xml_diff>
--- a/docs/Relatorio.docx
+++ b/docs/Relatorio.docx
@@ -609,21 +609,7 @@
         <w:rPr>
           <w:lang w:val="en-US"/>
         </w:rPr>
-        <w:t xml:space="preserve">eyword list, delimited </w:t>
-      </w:r>
-      <w:proofErr w:type="gramStart"/>
-      <w:r>
-        <w:rPr>
-          <w:lang w:val="en-US"/>
-        </w:rPr>
-        <w:t>by ;</w:t>
-      </w:r>
-      <w:proofErr w:type="gramEnd"/>
-      <w:r>
-        <w:rPr>
-          <w:lang w:val="en-US"/>
-        </w:rPr>
-        <w:t>.</w:t>
+        <w:t>eyword list, delimited by ;.</w:t>
       </w:r>
     </w:p>
     <w:p>
@@ -4174,6 +4160,9 @@
         </mc:AlternateContent>
       </w:r>
       <w:r>
+        <w:rPr>
+          <w:noProof/>
+        </w:rPr>
         <w:drawing>
           <wp:anchor distT="0" distB="0" distL="114300" distR="114300" simplePos="0" relativeHeight="251658240" behindDoc="1" locked="0" layoutInCell="1" allowOverlap="1" wp14:anchorId="4B0A1CCA" wp14:editId="16423C51">
             <wp:simplePos x="0" y="0"/>
@@ -4484,6 +4473,9 @@
         </mc:AlternateContent>
       </w:r>
       <w:r>
+        <w:rPr>
+          <w:noProof/>
+        </w:rPr>
         <w:drawing>
           <wp:anchor distT="0" distB="0" distL="114300" distR="114300" simplePos="0" relativeHeight="251662336" behindDoc="1" locked="0" layoutInCell="1" allowOverlap="1" wp14:anchorId="50667FE3" wp14:editId="6C721042">
             <wp:simplePos x="0" y="0"/>
@@ -4601,12 +4593,21 @@
       </w:r>
     </w:p>
     <w:p/>
+    <w:p/>
+    <w:p/>
+    <w:p/>
+    <w:p/>
+    <w:p/>
+    <w:p/>
+    <w:p/>
+    <w:p/>
     <w:p>
       <w:pPr>
         <w:pStyle w:val="Ttulo2"/>
       </w:pPr>
       <w:bookmarkStart w:id="9" w:name="_Toc417484102"/>
       <w:r>
+        <w:lastRenderedPageBreak/>
         <w:t>2.3</w:t>
       </w:r>
       <w:bookmarkEnd w:id="9"/>
@@ -4615,6 +4616,11 @@
       </w:r>
       <w:r>
         <w:t>s em JPA</w:t>
+      </w:r>
+    </w:p>
+    <w:p>
+      <w:r>
+        <w:t>Nesta secção, iremos observar como converter as tabelas da base de dados em entidades do JPA. Relações de grau 1:1 não serão abordadas pois o nosso modelo EA não possui nenhuma.</w:t>
       </w:r>
     </w:p>
     <w:p>
@@ -4631,6 +4637,431 @@
     </w:p>
     <w:p>
       <w:pPr>
+        <w:ind w:left="360"/>
+      </w:pPr>
+      <w:r>
+        <w:rPr>
+          <w:noProof/>
+        </w:rPr>
+        <mc:AlternateContent>
+          <mc:Choice Requires="wps">
+            <w:drawing>
+              <wp:anchor distT="0" distB="0" distL="114300" distR="114300" simplePos="0" relativeHeight="251667456" behindDoc="1" locked="0" layoutInCell="1" allowOverlap="1" wp14:anchorId="525B13C5" wp14:editId="690295FD">
+                <wp:simplePos x="0" y="0"/>
+                <wp:positionH relativeFrom="column">
+                  <wp:posOffset>-635</wp:posOffset>
+                </wp:positionH>
+                <wp:positionV relativeFrom="paragraph">
+                  <wp:posOffset>2759710</wp:posOffset>
+                </wp:positionV>
+                <wp:extent cx="5400040" cy="635"/>
+                <wp:effectExtent l="0" t="0" r="0" b="0"/>
+                <wp:wrapTight wrapText="bothSides">
+                  <wp:wrapPolygon edited="0">
+                    <wp:start x="0" y="0"/>
+                    <wp:lineTo x="0" y="21600"/>
+                    <wp:lineTo x="21600" y="21600"/>
+                    <wp:lineTo x="21600" y="0"/>
+                  </wp:wrapPolygon>
+                </wp:wrapTight>
+                <wp:docPr id="1825459705" name="Caixa de texto 1"/>
+                <wp:cNvGraphicFramePr/>
+                <a:graphic xmlns:a="http://schemas.openxmlformats.org/drawingml/2006/main">
+                  <a:graphicData uri="http://schemas.microsoft.com/office/word/2010/wordprocessingShape">
+                    <wps:wsp>
+                      <wps:cNvSpPr txBox="1"/>
+                      <wps:spPr>
+                        <a:xfrm>
+                          <a:off x="0" y="0"/>
+                          <a:ext cx="5400040" cy="635"/>
+                        </a:xfrm>
+                        <a:prstGeom prst="rect">
+                          <a:avLst/>
+                        </a:prstGeom>
+                        <a:solidFill>
+                          <a:prstClr val="white"/>
+                        </a:solidFill>
+                        <a:ln>
+                          <a:noFill/>
+                        </a:ln>
+                      </wps:spPr>
+                      <wps:txbx>
+                        <w:txbxContent>
+                          <w:p>
+                            <w:pPr>
+                              <w:pStyle w:val="Legenda"/>
+                              <w:jc w:val="center"/>
+                              <w:rPr>
+                                <w:noProof/>
+                                <w:color w:val="000000" w:themeColor="text2"/>
+                              </w:rPr>
+                            </w:pPr>
+                            <w:r>
+                              <w:rPr>
+                                <w:color w:val="000000" w:themeColor="text2"/>
+                              </w:rPr>
+                              <w:t xml:space="preserve">Figura </w:t>
+                            </w:r>
+                            <w:r>
+                              <w:rPr>
+                                <w:color w:val="000000" w:themeColor="text2"/>
+                              </w:rPr>
+                              <w:fldChar w:fldCharType="begin"/>
+                            </w:r>
+                            <w:r>
+                              <w:rPr>
+                                <w:color w:val="000000" w:themeColor="text2"/>
+                              </w:rPr>
+                              <w:instrText xml:space="preserve"> SEQ Figura \* ARABIC </w:instrText>
+                            </w:r>
+                            <w:r>
+                              <w:rPr>
+                                <w:color w:val="000000" w:themeColor="text2"/>
+                              </w:rPr>
+                              <w:fldChar w:fldCharType="separate"/>
+                            </w:r>
+                            <w:r>
+                              <w:rPr>
+                                <w:noProof/>
+                                <w:color w:val="000000" w:themeColor="text2"/>
+                              </w:rPr>
+                              <w:t>3</w:t>
+                            </w:r>
+                            <w:r>
+                              <w:rPr>
+                                <w:color w:val="000000" w:themeColor="text2"/>
+                              </w:rPr>
+                              <w:fldChar w:fldCharType="end"/>
+                            </w:r>
+                            <w:r>
+                              <w:rPr>
+                                <w:color w:val="000000" w:themeColor="text2"/>
+                              </w:rPr>
+                              <w:t xml:space="preserve"> - Entidade Jogo JPA.</w:t>
+                            </w:r>
+                          </w:p>
+                        </w:txbxContent>
+                      </wps:txbx>
+                      <wps:bodyPr rot="0" spcFirstLastPara="0" vertOverflow="overflow" horzOverflow="overflow" vert="horz" wrap="square" lIns="0" tIns="0" rIns="0" bIns="0" numCol="1" spcCol="0" rtlCol="0" fromWordArt="0" anchor="t" anchorCtr="0" forceAA="0" compatLnSpc="1">
+                        <a:prstTxWarp prst="textNoShape">
+                          <a:avLst/>
+                        </a:prstTxWarp>
+                        <a:spAutoFit/>
+                      </wps:bodyPr>
+                    </wps:wsp>
+                  </a:graphicData>
+                </a:graphic>
+              </wp:anchor>
+            </w:drawing>
+          </mc:Choice>
+          <mc:Fallback>
+            <w:pict>
+              <v:shape w14:anchorId="525B13C5" id="_x0000_s1028" type="#_x0000_t202" style="position:absolute;left:0;text-align:left;margin-left:-.05pt;margin-top:217.3pt;width:425.2pt;height:.05pt;z-index:-251649024;visibility:visible;mso-wrap-style:square;mso-wrap-distance-left:9pt;mso-wrap-distance-top:0;mso-wrap-distance-right:9pt;mso-wrap-distance-bottom:0;mso-position-horizontal:absolute;mso-position-horizontal-relative:text;mso-position-vertical:absolute;mso-position-vertical-relative:text;v-text-anchor:top" o:gfxdata="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" stroked="f">
+                <v:textbox style="mso-fit-shape-to-text:t" inset="0,0,0,0">
+                  <w:txbxContent>
+                    <w:p>
+                      <w:pPr>
+                        <w:pStyle w:val="Legenda"/>
+                        <w:jc w:val="center"/>
+                        <w:rPr>
+                          <w:noProof/>
+                          <w:color w:val="000000" w:themeColor="text2"/>
+                        </w:rPr>
+                      </w:pPr>
+                      <w:r>
+                        <w:rPr>
+                          <w:color w:val="000000" w:themeColor="text2"/>
+                        </w:rPr>
+                        <w:t xml:space="preserve">Figura </w:t>
+                      </w:r>
+                      <w:r>
+                        <w:rPr>
+                          <w:color w:val="000000" w:themeColor="text2"/>
+                        </w:rPr>
+                        <w:fldChar w:fldCharType="begin"/>
+                      </w:r>
+                      <w:r>
+                        <w:rPr>
+                          <w:color w:val="000000" w:themeColor="text2"/>
+                        </w:rPr>
+                        <w:instrText xml:space="preserve"> SEQ Figura \* ARABIC </w:instrText>
+                      </w:r>
+                      <w:r>
+                        <w:rPr>
+                          <w:color w:val="000000" w:themeColor="text2"/>
+                        </w:rPr>
+                        <w:fldChar w:fldCharType="separate"/>
+                      </w:r>
+                      <w:r>
+                        <w:rPr>
+                          <w:noProof/>
+                          <w:color w:val="000000" w:themeColor="text2"/>
+                        </w:rPr>
+                        <w:t>3</w:t>
+                      </w:r>
+                      <w:r>
+                        <w:rPr>
+                          <w:color w:val="000000" w:themeColor="text2"/>
+                        </w:rPr>
+                        <w:fldChar w:fldCharType="end"/>
+                      </w:r>
+                      <w:r>
+                        <w:rPr>
+                          <w:color w:val="000000" w:themeColor="text2"/>
+                        </w:rPr>
+                        <w:t xml:space="preserve"> - Entidade Jogo JPA.</w:t>
+                      </w:r>
+                    </w:p>
+                  </w:txbxContent>
+                </v:textbox>
+                <w10:wrap type="tight"/>
+              </v:shape>
+            </w:pict>
+          </mc:Fallback>
+        </mc:AlternateContent>
+      </w:r>
+      <w:r>
+        <w:rPr>
+          <w:noProof/>
+        </w:rPr>
+        <w:drawing>
+          <wp:anchor distT="0" distB="0" distL="114300" distR="114300" simplePos="0" relativeHeight="251665408" behindDoc="1" locked="0" layoutInCell="1" allowOverlap="1" wp14:anchorId="62A2CEA4" wp14:editId="0C7DF9FD">
+            <wp:simplePos x="0" y="0"/>
+            <wp:positionH relativeFrom="margin">
+              <wp:posOffset>-635</wp:posOffset>
+            </wp:positionH>
+            <wp:positionV relativeFrom="paragraph">
+              <wp:posOffset>708660</wp:posOffset>
+            </wp:positionV>
+            <wp:extent cx="5400040" cy="1993900"/>
+            <wp:effectExtent l="0" t="0" r="0" b="6350"/>
+            <wp:wrapTight wrapText="bothSides">
+              <wp:wrapPolygon edited="0">
+                <wp:start x="0" y="0"/>
+                <wp:lineTo x="0" y="21462"/>
+                <wp:lineTo x="21488" y="21462"/>
+                <wp:lineTo x="21488" y="0"/>
+                <wp:lineTo x="0" y="0"/>
+              </wp:wrapPolygon>
+            </wp:wrapTight>
+            <wp:docPr id="1289283261" name="Imagem 1" descr="Uma imagem com texto, captura de ecrã, diagrama, círculo&#10;&#10;Descrição gerada automaticamente"/>
+            <wp:cNvGraphicFramePr>
+              <a:graphicFrameLocks xmlns:a="http://schemas.openxmlformats.org/drawingml/2006/main" noChangeAspect="1"/>
+            </wp:cNvGraphicFramePr>
+            <a:graphic xmlns:a="http://schemas.openxmlformats.org/drawingml/2006/main">
+              <a:graphicData uri="http://schemas.openxmlformats.org/drawingml/2006/picture">
+                <pic:pic xmlns:pic="http://schemas.openxmlformats.org/drawingml/2006/picture">
+                  <pic:nvPicPr>
+                    <pic:cNvPr id="1289283261" name="Imagem 1" descr="Uma imagem com texto, captura de ecrã, diagrama, círculo&#10;&#10;Descrição gerada automaticamente"/>
+                    <pic:cNvPicPr/>
+                  </pic:nvPicPr>
+                  <pic:blipFill>
+                    <a:blip r:embed="rId13">
+                      <a:extLst>
+                        <a:ext uri="{28A0092B-C50C-407E-A947-70E740481C1C}">
+                          <a14:useLocalDpi xmlns:a14="http://schemas.microsoft.com/office/drawing/2010/main" val="0"/>
+                        </a:ext>
+                      </a:extLst>
+                    </a:blip>
+                    <a:stretch>
+                      <a:fillRect/>
+                    </a:stretch>
+                  </pic:blipFill>
+                  <pic:spPr>
+                    <a:xfrm>
+                      <a:off x="0" y="0"/>
+                      <a:ext cx="5400040" cy="1993900"/>
+                    </a:xfrm>
+                    <a:prstGeom prst="rect">
+                      <a:avLst/>
+                    </a:prstGeom>
+                  </pic:spPr>
+                </pic:pic>
+              </a:graphicData>
+            </a:graphic>
+          </wp:anchor>
+        </w:drawing>
+      </w:r>
+      <w:r>
+        <w:t>Para a conversão de entidades do Modelo EA para entidades do JPA, é necessário para cada entidade criar uma class com fields equivalentes às suas colunas, e usar anotações que ajudem a associar as colunas na base de dados aos fields da class.</w:t>
+      </w:r>
+    </w:p>
+    <w:p>
+      <w:pPr>
+        <w:ind w:left="360"/>
+      </w:pPr>
+      <w:r>
+        <w:t>Na figura</w:t>
+      </w:r>
+      <w:r>
+        <w:t xml:space="preserve"> 3</w:t>
+      </w:r>
+      <w:r>
+        <w:t xml:space="preserve">, está representado do lado direito a entidade </w:t>
+      </w:r>
+      <w:r>
+        <w:rPr>
+          <w:b/>
+          <w:bCs/>
+        </w:rPr>
+        <w:t>Jogo</w:t>
+      </w:r>
+      <w:r>
+        <w:rPr>
+          <w:b/>
+          <w:bCs/>
+        </w:rPr>
+        <w:t xml:space="preserve"> </w:t>
+      </w:r>
+      <w:r>
+        <w:t xml:space="preserve">do modelo EA, que tem 3 atributos id, nome e URL, sendo nome a chave primária. No lado direito, temos o código java </w:t>
+      </w:r>
+      <w:r>
+        <w:t xml:space="preserve">equivalente a entidade </w:t>
+      </w:r>
+      <w:r>
+        <w:rPr>
+          <w:b/>
+          <w:bCs/>
+        </w:rPr>
+        <w:t>Jogo</w:t>
+      </w:r>
+      <w:r>
+        <w:t>, a class tem anotações como:</w:t>
+      </w:r>
+    </w:p>
+    <w:p>
+      <w:pPr>
+        <w:ind w:left="360"/>
+      </w:pPr>
+      <w:r>
+        <w:tab/>
+        <w:t xml:space="preserve">- </w:t>
+      </w:r>
+      <w:r>
+        <w:rPr>
+          <w:b/>
+          <w:bCs/>
+        </w:rPr>
+        <w:t>@Entity</w:t>
+      </w:r>
+      <w:r>
+        <w:t xml:space="preserve"> -&gt; Indica que representa uma entidade.</w:t>
+      </w:r>
+    </w:p>
+    <w:p>
+      <w:pPr>
+        <w:ind w:left="360"/>
+      </w:pPr>
+      <w:r>
+        <w:tab/>
+        <w:t xml:space="preserve">- </w:t>
+      </w:r>
+      <w:r>
+        <w:rPr>
+          <w:b/>
+          <w:bCs/>
+        </w:rPr>
+        <w:t>@Table</w:t>
+      </w:r>
+      <w:r>
+        <w:t>(name, schema) -&gt; Indica que tabela esta entidade representa, dado o nome da tabela e o schema onde esta se encontra.</w:t>
+      </w:r>
+    </w:p>
+    <w:p>
+      <w:pPr>
+        <w:ind w:left="360"/>
+      </w:pPr>
+      <w:r>
+        <w:tab/>
+        <w:t xml:space="preserve">- </w:t>
+      </w:r>
+      <w:r>
+        <w:rPr>
+          <w:b/>
+          <w:bCs/>
+        </w:rPr>
+        <w:t>@Id</w:t>
+      </w:r>
+      <w:r>
+        <w:t xml:space="preserve"> -&gt; Indica qual dos fields representa a chave primária.</w:t>
+      </w:r>
+    </w:p>
+    <w:p>
+      <w:pPr>
+        <w:ind w:left="360"/>
+      </w:pPr>
+      <w:r>
+        <w:tab/>
+        <w:t xml:space="preserve">- </w:t>
+      </w:r>
+      <w:r>
+        <w:rPr>
+          <w:b/>
+          <w:bCs/>
+        </w:rPr>
+        <w:t>@Column</w:t>
+      </w:r>
+      <w:r>
+        <w:t>(name)</w:t>
+      </w:r>
+      <w:r>
+        <w:t xml:space="preserve"> -&gt; Indica que coluna da tabela o field representa</w:t>
+      </w:r>
+      <w:r>
+        <w:t xml:space="preserve">, dado o nome da coluna, esta anotação também recebe outros valores para manter total coerência com a base dados, </w:t>
+      </w:r>
+      <w:r>
+        <w:t>isto é,</w:t>
+      </w:r>
+      <w:r>
+        <w:t xml:space="preserve"> outras restrições que possa</w:t>
+      </w:r>
+      <w:r>
+        <w:t>m</w:t>
+      </w:r>
+      <w:r>
+        <w:t xml:space="preserve"> ter sido </w:t>
+      </w:r>
+      <w:r>
+        <w:t>impostas</w:t>
+      </w:r>
+      <w:r>
+        <w:t xml:space="preserve"> á coluna.</w:t>
+      </w:r>
+    </w:p>
+    <w:p>
+      <w:pPr>
+        <w:ind w:left="360"/>
+      </w:pPr>
+      <w:r>
+        <w:t>Para cada um destes fields também deve ser criado um getter e um setter para fornecer a possibilidade de aceder e alterar o valor durante a execução da aplicação.</w:t>
+      </w:r>
+    </w:p>
+    <w:p>
+      <w:pPr>
+        <w:ind w:left="360"/>
+      </w:pPr>
+      <w:r>
+        <w:t xml:space="preserve">No caso </w:t>
+      </w:r>
+      <w:r>
+        <w:t>de a</w:t>
+      </w:r>
+      <w:r>
+        <w:t xml:space="preserve"> chave primária ser composta por mais do que um atributo de</w:t>
+      </w:r>
+      <w:r>
+        <w:t xml:space="preserve"> deve ser feito uma class que representa essa chave, com fields que representam as colunas que formam a chave e getters e setters.</w:t>
+      </w:r>
+      <w:r>
+        <w:t xml:space="preserve"> Na class deve ser criado um field que é do tipo da chave primária.</w:t>
+      </w:r>
+    </w:p>
+    <w:p/>
+    <w:p/>
+    <w:p>
+      <w:pPr>
         <w:pStyle w:val="Ttulo3"/>
         <w:numPr>
           <w:ilvl w:val="2"/>
@@ -4638,9 +5069,405 @@
         </w:numPr>
       </w:pPr>
       <w:r>
+        <w:lastRenderedPageBreak/>
         <w:t>Entidades Fracas</w:t>
       </w:r>
-    </w:p>
+      <w:r>
+        <w:t xml:space="preserve"> e relações de grau 1:N</w:t>
+      </w:r>
+    </w:p>
+    <w:p>
+      <w:pPr>
+        <w:ind w:left="360"/>
+      </w:pPr>
+      <w:r>
+        <w:rPr>
+          <w:noProof/>
+        </w:rPr>
+        <mc:AlternateContent>
+          <mc:Choice Requires="wps">
+            <w:drawing>
+              <wp:anchor distT="0" distB="0" distL="114300" distR="114300" simplePos="0" relativeHeight="251670528" behindDoc="1" locked="0" layoutInCell="1" allowOverlap="1" wp14:anchorId="5B68C6E3" wp14:editId="1C1C6386">
+                <wp:simplePos x="0" y="0"/>
+                <wp:positionH relativeFrom="column">
+                  <wp:posOffset>0</wp:posOffset>
+                </wp:positionH>
+                <wp:positionV relativeFrom="paragraph">
+                  <wp:posOffset>3898265</wp:posOffset>
+                </wp:positionV>
+                <wp:extent cx="5391150" cy="635"/>
+                <wp:effectExtent l="0" t="0" r="0" b="0"/>
+                <wp:wrapTight wrapText="bothSides">
+                  <wp:wrapPolygon edited="0">
+                    <wp:start x="0" y="0"/>
+                    <wp:lineTo x="0" y="21600"/>
+                    <wp:lineTo x="21600" y="21600"/>
+                    <wp:lineTo x="21600" y="0"/>
+                  </wp:wrapPolygon>
+                </wp:wrapTight>
+                <wp:docPr id="305567432" name="Caixa de texto 1"/>
+                <wp:cNvGraphicFramePr/>
+                <a:graphic xmlns:a="http://schemas.openxmlformats.org/drawingml/2006/main">
+                  <a:graphicData uri="http://schemas.microsoft.com/office/word/2010/wordprocessingShape">
+                    <wps:wsp>
+                      <wps:cNvSpPr txBox="1"/>
+                      <wps:spPr>
+                        <a:xfrm>
+                          <a:off x="0" y="0"/>
+                          <a:ext cx="5391150" cy="635"/>
+                        </a:xfrm>
+                        <a:prstGeom prst="rect">
+                          <a:avLst/>
+                        </a:prstGeom>
+                        <a:solidFill>
+                          <a:prstClr val="white"/>
+                        </a:solidFill>
+                        <a:ln>
+                          <a:noFill/>
+                        </a:ln>
+                      </wps:spPr>
+                      <wps:txbx>
+                        <w:txbxContent>
+                          <w:p>
+                            <w:pPr>
+                              <w:pStyle w:val="Legenda"/>
+                              <w:jc w:val="center"/>
+                              <w:rPr>
+                                <w:noProof/>
+                                <w:color w:val="000000" w:themeColor="text2"/>
+                              </w:rPr>
+                            </w:pPr>
+                            <w:r>
+                              <w:rPr>
+                                <w:color w:val="000000" w:themeColor="text2"/>
+                              </w:rPr>
+                              <w:t xml:space="preserve">Figura </w:t>
+                            </w:r>
+                            <w:r>
+                              <w:rPr>
+                                <w:color w:val="000000" w:themeColor="text2"/>
+                              </w:rPr>
+                              <w:fldChar w:fldCharType="begin"/>
+                            </w:r>
+                            <w:r>
+                              <w:rPr>
+                                <w:color w:val="000000" w:themeColor="text2"/>
+                              </w:rPr>
+                              <w:instrText xml:space="preserve"> SEQ Figura \* ARABIC </w:instrText>
+                            </w:r>
+                            <w:r>
+                              <w:rPr>
+                                <w:color w:val="000000" w:themeColor="text2"/>
+                              </w:rPr>
+                              <w:fldChar w:fldCharType="separate"/>
+                            </w:r>
+                            <w:r>
+                              <w:rPr>
+                                <w:noProof/>
+                                <w:color w:val="000000" w:themeColor="text2"/>
+                              </w:rPr>
+                              <w:t>4</w:t>
+                            </w:r>
+                            <w:r>
+                              <w:rPr>
+                                <w:color w:val="000000" w:themeColor="text2"/>
+                              </w:rPr>
+                              <w:fldChar w:fldCharType="end"/>
+                            </w:r>
+                            <w:r>
+                              <w:rPr>
+                                <w:color w:val="000000" w:themeColor="text2"/>
+                              </w:rPr>
+                              <w:t xml:space="preserve"> - Entidade Fraca Partida JPA</w:t>
+                            </w:r>
+                          </w:p>
+                        </w:txbxContent>
+                      </wps:txbx>
+                      <wps:bodyPr rot="0" spcFirstLastPara="0" vertOverflow="overflow" horzOverflow="overflow" vert="horz" wrap="square" lIns="0" tIns="0" rIns="0" bIns="0" numCol="1" spcCol="0" rtlCol="0" fromWordArt="0" anchor="t" anchorCtr="0" forceAA="0" compatLnSpc="1">
+                        <a:prstTxWarp prst="textNoShape">
+                          <a:avLst/>
+                        </a:prstTxWarp>
+                        <a:spAutoFit/>
+                      </wps:bodyPr>
+                    </wps:wsp>
+                  </a:graphicData>
+                </a:graphic>
+              </wp:anchor>
+            </w:drawing>
+          </mc:Choice>
+          <mc:Fallback>
+            <w:pict>
+              <v:shape w14:anchorId="5B68C6E3" id="_x0000_s1029" type="#_x0000_t202" style="position:absolute;left:0;text-align:left;margin-left:0;margin-top:306.95pt;width:424.5pt;height:.05pt;z-index:-251645952;visibility:visible;mso-wrap-style:square;mso-wrap-distance-left:9pt;mso-wrap-distance-top:0;mso-wrap-distance-right:9pt;mso-wrap-distance-bottom:0;mso-position-horizontal:absolute;mso-position-horizontal-relative:text;mso-position-vertical:absolute;mso-position-vertical-relative:text;v-text-anchor:top" o:gfxdata="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" stroked="f">
+                <v:textbox style="mso-fit-shape-to-text:t" inset="0,0,0,0">
+                  <w:txbxContent>
+                    <w:p>
+                      <w:pPr>
+                        <w:pStyle w:val="Legenda"/>
+                        <w:jc w:val="center"/>
+                        <w:rPr>
+                          <w:noProof/>
+                          <w:color w:val="000000" w:themeColor="text2"/>
+                        </w:rPr>
+                      </w:pPr>
+                      <w:r>
+                        <w:rPr>
+                          <w:color w:val="000000" w:themeColor="text2"/>
+                        </w:rPr>
+                        <w:t xml:space="preserve">Figura </w:t>
+                      </w:r>
+                      <w:r>
+                        <w:rPr>
+                          <w:color w:val="000000" w:themeColor="text2"/>
+                        </w:rPr>
+                        <w:fldChar w:fldCharType="begin"/>
+                      </w:r>
+                      <w:r>
+                        <w:rPr>
+                          <w:color w:val="000000" w:themeColor="text2"/>
+                        </w:rPr>
+                        <w:instrText xml:space="preserve"> SEQ Figura \* ARABIC </w:instrText>
+                      </w:r>
+                      <w:r>
+                        <w:rPr>
+                          <w:color w:val="000000" w:themeColor="text2"/>
+                        </w:rPr>
+                        <w:fldChar w:fldCharType="separate"/>
+                      </w:r>
+                      <w:r>
+                        <w:rPr>
+                          <w:noProof/>
+                          <w:color w:val="000000" w:themeColor="text2"/>
+                        </w:rPr>
+                        <w:t>4</w:t>
+                      </w:r>
+                      <w:r>
+                        <w:rPr>
+                          <w:color w:val="000000" w:themeColor="text2"/>
+                        </w:rPr>
+                        <w:fldChar w:fldCharType="end"/>
+                      </w:r>
+                      <w:r>
+                        <w:rPr>
+                          <w:color w:val="000000" w:themeColor="text2"/>
+                        </w:rPr>
+                        <w:t xml:space="preserve"> - Entidade Fraca Partida JPA</w:t>
+                      </w:r>
+                    </w:p>
+                  </w:txbxContent>
+                </v:textbox>
+                <w10:wrap type="tight"/>
+              </v:shape>
+            </w:pict>
+          </mc:Fallback>
+        </mc:AlternateContent>
+      </w:r>
+      <w:r>
+        <w:rPr>
+          <w:noProof/>
+        </w:rPr>
+        <w:drawing>
+          <wp:anchor distT="0" distB="0" distL="114300" distR="114300" simplePos="0" relativeHeight="251668480" behindDoc="1" locked="0" layoutInCell="1" allowOverlap="1" wp14:anchorId="34400B26" wp14:editId="21039A94">
+            <wp:simplePos x="0" y="0"/>
+            <wp:positionH relativeFrom="margin">
+              <wp:align>left</wp:align>
+            </wp:positionH>
+            <wp:positionV relativeFrom="paragraph">
+              <wp:posOffset>716031</wp:posOffset>
+            </wp:positionV>
+            <wp:extent cx="5391150" cy="3125470"/>
+            <wp:effectExtent l="0" t="0" r="0" b="0"/>
+            <wp:wrapTight wrapText="bothSides">
+              <wp:wrapPolygon edited="0">
+                <wp:start x="0" y="0"/>
+                <wp:lineTo x="0" y="21460"/>
+                <wp:lineTo x="21524" y="21460"/>
+                <wp:lineTo x="21524" y="0"/>
+                <wp:lineTo x="0" y="0"/>
+              </wp:wrapPolygon>
+            </wp:wrapTight>
+            <wp:docPr id="1854946356" name="Imagem 2"/>
+            <wp:cNvGraphicFramePr>
+              <a:graphicFrameLocks xmlns:a="http://schemas.openxmlformats.org/drawingml/2006/main" noChangeAspect="1"/>
+            </wp:cNvGraphicFramePr>
+            <a:graphic xmlns:a="http://schemas.openxmlformats.org/drawingml/2006/main">
+              <a:graphicData uri="http://schemas.openxmlformats.org/drawingml/2006/picture">
+                <pic:pic xmlns:pic="http://schemas.openxmlformats.org/drawingml/2006/picture">
+                  <pic:nvPicPr>
+                    <pic:cNvPr id="1854946356" name="Imagem 2"/>
+                    <pic:cNvPicPr/>
+                  </pic:nvPicPr>
+                  <pic:blipFill>
+                    <a:blip r:embed="rId14">
+                      <a:extLst>
+                        <a:ext uri="{28A0092B-C50C-407E-A947-70E740481C1C}">
+                          <a14:useLocalDpi xmlns:a14="http://schemas.microsoft.com/office/drawing/2010/main" val="0"/>
+                        </a:ext>
+                      </a:extLst>
+                    </a:blip>
+                    <a:stretch>
+                      <a:fillRect/>
+                    </a:stretch>
+                  </pic:blipFill>
+                  <pic:spPr>
+                    <a:xfrm>
+                      <a:off x="0" y="0"/>
+                      <a:ext cx="5391150" cy="3125470"/>
+                    </a:xfrm>
+                    <a:prstGeom prst="rect">
+                      <a:avLst/>
+                    </a:prstGeom>
+                  </pic:spPr>
+                </pic:pic>
+              </a:graphicData>
+            </a:graphic>
+            <wp14:sizeRelH relativeFrom="margin">
+              <wp14:pctWidth>0</wp14:pctWidth>
+            </wp14:sizeRelH>
+          </wp:anchor>
+        </w:drawing>
+      </w:r>
+      <w:r>
+        <w:t>As entidades fracas do modelo EA quando convertidas para JPA, tem de ser indicado a usa dependência através das anotações do JPA.</w:t>
+      </w:r>
+      <w:r>
+        <w:t xml:space="preserve"> Visto que as relações de grau 1:N e entidades fracas </w:t>
+      </w:r>
+      <w:r>
+        <w:t>seguem as mesmas estratégias de conversão,</w:t>
+      </w:r>
+      <w:r>
+        <w:t xml:space="preserve"> serão ambas abordadas nesta secção.</w:t>
+      </w:r>
+    </w:p>
+    <w:p>
+      <w:pPr>
+        <w:ind w:left="360"/>
+      </w:pPr>
+      <w:r>
+        <w:t xml:space="preserve">Na figura 4, podemos observar que partida tem um field do tipo </w:t>
+      </w:r>
+      <w:r>
+        <w:rPr>
+          <w:b/>
+          <w:bCs/>
+        </w:rPr>
+        <w:t>Jogo</w:t>
+      </w:r>
+      <w:r>
+        <w:rPr>
+          <w:b/>
+          <w:bCs/>
+        </w:rPr>
+        <w:t xml:space="preserve"> </w:t>
+      </w:r>
+      <w:r>
+        <w:t xml:space="preserve">com a anotação </w:t>
+      </w:r>
+      <w:r>
+        <w:rPr>
+          <w:b/>
+          <w:bCs/>
+        </w:rPr>
+        <w:t>@ManyToOne</w:t>
+      </w:r>
+      <w:r>
+        <w:t xml:space="preserve"> que indica que o “N” está do lado da entidade </w:t>
+      </w:r>
+      <w:r>
+        <w:rPr>
+          <w:b/>
+          <w:bCs/>
+        </w:rPr>
+        <w:t>Partida</w:t>
+      </w:r>
+      <w:r>
+        <w:t xml:space="preserve">. Na class </w:t>
+      </w:r>
+      <w:r>
+        <w:rPr>
+          <w:b/>
+          <w:bCs/>
+        </w:rPr>
+        <w:t>Jogo</w:t>
+      </w:r>
+      <w:r>
+        <w:rPr>
+          <w:b/>
+          <w:bCs/>
+        </w:rPr>
+        <w:t xml:space="preserve"> </w:t>
+      </w:r>
+      <w:r>
+        <w:t xml:space="preserve">iremos ter uma lista de </w:t>
+      </w:r>
+      <w:r>
+        <w:t>Partida</w:t>
+      </w:r>
+      <w:r>
+        <w:t xml:space="preserve"> com a anotação </w:t>
+      </w:r>
+      <w:r>
+        <w:rPr>
+          <w:b/>
+          <w:bCs/>
+        </w:rPr>
+        <w:t>@OneToMany</w:t>
+      </w:r>
+      <w:r>
+        <w:t xml:space="preserve"> </w:t>
+      </w:r>
+      <w:r>
+        <w:t>que</w:t>
+      </w:r>
+      <w:r>
+        <w:t xml:space="preserve"> representa que o jogo pode ter várias partidas.</w:t>
+      </w:r>
+      <w:r>
+        <w:t xml:space="preserve"> A class </w:t>
+      </w:r>
+      <w:r>
+        <w:rPr>
+          <w:b/>
+          <w:bCs/>
+        </w:rPr>
+        <w:t>Partida</w:t>
+      </w:r>
+      <w:r>
+        <w:t xml:space="preserve"> irá conter, tal como mencionado anteriormente, fields equivalentes </w:t>
+      </w:r>
+      <w:r>
+        <w:t>às</w:t>
+      </w:r>
+      <w:r>
+        <w:t xml:space="preserve"> colunas da tabela </w:t>
+      </w:r>
+      <w:r>
+        <w:rPr>
+          <w:b/>
+          <w:bCs/>
+        </w:rPr>
+        <w:t>Partida</w:t>
+      </w:r>
+      <w:r>
+        <w:t>, com getters e setters.</w:t>
+      </w:r>
+      <w:r>
+        <w:t xml:space="preserve"> Isto também se aplica a relações de grau 1:N.</w:t>
+      </w:r>
+    </w:p>
+    <w:p/>
+    <w:p/>
+    <w:p/>
+    <w:p/>
+    <w:p/>
+    <w:p/>
+    <w:p/>
+    <w:p/>
+    <w:p/>
+    <w:p/>
+    <w:p/>
+    <w:p/>
+    <w:p/>
     <w:p>
       <w:pPr>
         <w:pStyle w:val="Ttulo3"/>
@@ -4650,20 +5477,284 @@
         </w:numPr>
       </w:pPr>
       <w:r>
-        <w:t>Relações de grau 1:N</w:t>
-      </w:r>
-    </w:p>
-    <w:p>
-      <w:pPr>
-        <w:pStyle w:val="Ttulo3"/>
-        <w:numPr>
-          <w:ilvl w:val="2"/>
-          <w:numId w:val="1"/>
-        </w:numPr>
-      </w:pPr>
-      <w:r>
         <w:t>Relações de grau N:N</w:t>
       </w:r>
+    </w:p>
+    <w:p>
+      <w:pPr>
+        <w:spacing w:after="200" w:line="276" w:lineRule="auto"/>
+        <w:ind w:left="360"/>
+        <w:jc w:val="left"/>
+        <w:rPr>
+          <w:rFonts w:eastAsiaTheme="majorEastAsia" w:cstheme="majorBidi"/>
+        </w:rPr>
+      </w:pPr>
+      <w:bookmarkStart w:id="10" w:name="_Toc417484105"/>
+      <w:r>
+        <w:rPr>
+          <w:rFonts w:eastAsiaTheme="majorEastAsia" w:cstheme="majorBidi"/>
+          <w:noProof/>
+        </w:rPr>
+        <w:drawing>
+          <wp:anchor distT="0" distB="0" distL="114300" distR="114300" simplePos="0" relativeHeight="251671552" behindDoc="1" locked="0" layoutInCell="1" allowOverlap="1" wp14:anchorId="0AF91AF6" wp14:editId="2C5E8745">
+            <wp:simplePos x="0" y="0"/>
+            <wp:positionH relativeFrom="column">
+              <wp:posOffset>238402</wp:posOffset>
+            </wp:positionH>
+            <wp:positionV relativeFrom="paragraph">
+              <wp:posOffset>269765</wp:posOffset>
+            </wp:positionV>
+            <wp:extent cx="5400040" cy="2791460"/>
+            <wp:effectExtent l="0" t="0" r="0" b="8890"/>
+            <wp:wrapTight wrapText="bothSides">
+              <wp:wrapPolygon edited="0">
+                <wp:start x="0" y="0"/>
+                <wp:lineTo x="0" y="21521"/>
+                <wp:lineTo x="21488" y="21521"/>
+                <wp:lineTo x="21488" y="0"/>
+                <wp:lineTo x="0" y="0"/>
+              </wp:wrapPolygon>
+            </wp:wrapTight>
+            <wp:docPr id="1352645008" name="Imagem 4" descr="Uma imagem com texto, captura de ecrã, diagrama, Tipo de letra&#10;&#10;Descrição gerada automaticamente"/>
+            <wp:cNvGraphicFramePr>
+              <a:graphicFrameLocks xmlns:a="http://schemas.openxmlformats.org/drawingml/2006/main" noChangeAspect="1"/>
+            </wp:cNvGraphicFramePr>
+            <a:graphic xmlns:a="http://schemas.openxmlformats.org/drawingml/2006/main">
+              <a:graphicData uri="http://schemas.openxmlformats.org/drawingml/2006/picture">
+                <pic:pic xmlns:pic="http://schemas.openxmlformats.org/drawingml/2006/picture">
+                  <pic:nvPicPr>
+                    <pic:cNvPr id="1352645008" name="Imagem 4" descr="Uma imagem com texto, captura de ecrã, diagrama, Tipo de letra&#10;&#10;Descrição gerada automaticamente"/>
+                    <pic:cNvPicPr/>
+                  </pic:nvPicPr>
+                  <pic:blipFill>
+                    <a:blip r:embed="rId15">
+                      <a:extLst>
+                        <a:ext uri="{28A0092B-C50C-407E-A947-70E740481C1C}">
+                          <a14:useLocalDpi xmlns:a14="http://schemas.microsoft.com/office/drawing/2010/main" val="0"/>
+                        </a:ext>
+                      </a:extLst>
+                    </a:blip>
+                    <a:stretch>
+                      <a:fillRect/>
+                    </a:stretch>
+                  </pic:blipFill>
+                  <pic:spPr>
+                    <a:xfrm>
+                      <a:off x="0" y="0"/>
+                      <a:ext cx="5400040" cy="2791460"/>
+                    </a:xfrm>
+                    <a:prstGeom prst="rect">
+                      <a:avLst/>
+                    </a:prstGeom>
+                  </pic:spPr>
+                </pic:pic>
+              </a:graphicData>
+            </a:graphic>
+          </wp:anchor>
+        </w:drawing>
+      </w:r>
+    </w:p>
+    <w:p>
+      <w:pPr>
+        <w:spacing w:after="200" w:line="276" w:lineRule="auto"/>
+        <w:ind w:left="360"/>
+        <w:jc w:val="left"/>
+        <w:rPr>
+          <w:rFonts w:eastAsiaTheme="majorEastAsia" w:cstheme="majorBidi"/>
+        </w:rPr>
+      </w:pPr>
+    </w:p>
+    <w:p>
+      <w:pPr>
+        <w:spacing w:after="200" w:line="276" w:lineRule="auto"/>
+        <w:ind w:left="360"/>
+        <w:jc w:val="left"/>
+        <w:rPr>
+          <w:rFonts w:eastAsiaTheme="majorEastAsia" w:cstheme="majorBidi"/>
+        </w:rPr>
+      </w:pPr>
+      <w:r>
+        <w:rPr>
+          <w:rFonts w:eastAsiaTheme="majorEastAsia" w:cstheme="majorBidi"/>
+        </w:rPr>
+        <w:t xml:space="preserve">Na figura 5, podemos observar que ambas as entidades </w:t>
+      </w:r>
+      <w:r>
+        <w:rPr>
+          <w:rFonts w:eastAsiaTheme="majorEastAsia" w:cstheme="majorBidi"/>
+          <w:b/>
+          <w:bCs/>
+        </w:rPr>
+        <w:t>Jogador</w:t>
+      </w:r>
+      <w:r>
+        <w:rPr>
+          <w:rFonts w:eastAsiaTheme="majorEastAsia" w:cstheme="majorBidi"/>
+        </w:rPr>
+        <w:t xml:space="preserve"> e </w:t>
+      </w:r>
+      <w:r>
+        <w:rPr>
+          <w:rFonts w:eastAsiaTheme="majorEastAsia" w:cstheme="majorBidi"/>
+          <w:b/>
+          <w:bCs/>
+        </w:rPr>
+        <w:t>Jogo</w:t>
+      </w:r>
+      <w:r>
+        <w:rPr>
+          <w:rFonts w:eastAsiaTheme="majorEastAsia" w:cstheme="majorBidi"/>
+          <w:b/>
+          <w:bCs/>
+        </w:rPr>
+        <w:t xml:space="preserve"> </w:t>
+      </w:r>
+      <w:r>
+        <w:rPr>
+          <w:rFonts w:eastAsiaTheme="majorEastAsia" w:cstheme="majorBidi"/>
+        </w:rPr>
+        <w:t xml:space="preserve">tem um field com a anotação </w:t>
+      </w:r>
+      <w:r>
+        <w:rPr>
+          <w:rFonts w:eastAsiaTheme="majorEastAsia" w:cstheme="majorBidi"/>
+          <w:b/>
+          <w:bCs/>
+        </w:rPr>
+        <w:t>@ManyToMany</w:t>
+      </w:r>
+      <w:r>
+        <w:rPr>
+          <w:rFonts w:eastAsiaTheme="majorEastAsia" w:cstheme="majorBidi"/>
+        </w:rPr>
+        <w:t xml:space="preserve"> que indica a relação de N:N e este tem o tipo da entidade do qual partilha essa relação.</w:t>
+      </w:r>
+      <w:r>
+        <w:rPr>
+          <w:rFonts w:eastAsiaTheme="majorEastAsia" w:cstheme="majorBidi"/>
+        </w:rPr>
+        <w:t xml:space="preserve"> Na class que representa a relação N:N, tem de ser colocada a anotação </w:t>
+      </w:r>
+      <w:r>
+        <w:rPr>
+          <w:rFonts w:eastAsiaTheme="majorEastAsia" w:cstheme="majorBidi"/>
+          <w:b/>
+          <w:bCs/>
+        </w:rPr>
+        <w:t>@ManyToOne</w:t>
+      </w:r>
+      <w:r>
+        <w:rPr>
+          <w:rFonts w:eastAsiaTheme="majorEastAsia" w:cstheme="majorBidi"/>
+        </w:rPr>
+        <w:t xml:space="preserve"> no field que faz referência á entidades que usufrui desta relação, logo, a class </w:t>
+      </w:r>
+      <w:r>
+        <w:rPr>
+          <w:rFonts w:eastAsiaTheme="majorEastAsia" w:cstheme="majorBidi"/>
+          <w:b/>
+          <w:bCs/>
+        </w:rPr>
+        <w:t>Comprar</w:t>
+      </w:r>
+      <w:r>
+        <w:rPr>
+          <w:rFonts w:eastAsiaTheme="majorEastAsia" w:cstheme="majorBidi"/>
+        </w:rPr>
+        <w:t xml:space="preserve"> </w:t>
+      </w:r>
+      <w:r>
+        <w:rPr>
+          <w:rFonts w:eastAsiaTheme="majorEastAsia" w:cstheme="majorBidi"/>
+        </w:rPr>
+        <w:t xml:space="preserve">irá ter 2 fields, um que referencia </w:t>
+      </w:r>
+      <w:r>
+        <w:rPr>
+          <w:rFonts w:eastAsiaTheme="majorEastAsia" w:cstheme="majorBidi"/>
+          <w:b/>
+          <w:bCs/>
+        </w:rPr>
+        <w:t>Jogador</w:t>
+      </w:r>
+      <w:r>
+        <w:rPr>
+          <w:rFonts w:eastAsiaTheme="majorEastAsia" w:cstheme="majorBidi"/>
+        </w:rPr>
+        <w:t xml:space="preserve"> e outro que referencia </w:t>
+      </w:r>
+      <w:r>
+        <w:rPr>
+          <w:rFonts w:eastAsiaTheme="majorEastAsia" w:cstheme="majorBidi"/>
+          <w:b/>
+          <w:bCs/>
+        </w:rPr>
+        <w:t>Jogo</w:t>
+      </w:r>
+      <w:r>
+        <w:rPr>
+          <w:rFonts w:eastAsiaTheme="majorEastAsia" w:cstheme="majorBidi"/>
+        </w:rPr>
+        <w:t xml:space="preserve">. Ambos terão as anotações </w:t>
+      </w:r>
+      <w:r>
+        <w:rPr>
+          <w:rFonts w:eastAsiaTheme="majorEastAsia" w:cstheme="majorBidi"/>
+          <w:b/>
+          <w:bCs/>
+        </w:rPr>
+        <w:t>@ManyToOne</w:t>
+      </w:r>
+      <w:r>
+        <w:rPr>
+          <w:rFonts w:eastAsiaTheme="majorEastAsia" w:cstheme="majorBidi"/>
+        </w:rPr>
+        <w:t xml:space="preserve"> e </w:t>
+      </w:r>
+      <w:r>
+        <w:rPr>
+          <w:rFonts w:eastAsiaTheme="majorEastAsia" w:cstheme="majorBidi"/>
+          <w:b/>
+          <w:bCs/>
+        </w:rPr>
+        <w:t>@JoinColumn</w:t>
+      </w:r>
+      <w:r>
+        <w:rPr>
+          <w:rFonts w:eastAsiaTheme="majorEastAsia" w:cstheme="majorBidi"/>
+        </w:rPr>
+        <w:t xml:space="preserve"> para indicar qual coluna é que esta ser feita a referencia.</w:t>
+      </w:r>
+    </w:p>
+    <w:p>
+      <w:pPr>
+        <w:spacing w:after="200" w:line="276" w:lineRule="auto"/>
+        <w:ind w:left="360"/>
+        <w:jc w:val="left"/>
+        <w:rPr>
+          <w:rFonts w:eastAsiaTheme="majorEastAsia" w:cstheme="majorBidi"/>
+        </w:rPr>
+      </w:pPr>
+    </w:p>
+    <w:p>
+      <w:pPr>
+        <w:spacing w:after="200" w:line="276" w:lineRule="auto"/>
+        <w:ind w:left="360"/>
+        <w:jc w:val="left"/>
+        <w:rPr>
+          <w:rFonts w:eastAsiaTheme="majorEastAsia" w:cstheme="majorBidi"/>
+        </w:rPr>
+      </w:pPr>
+    </w:p>
+    <w:p>
+      <w:pPr>
+        <w:spacing w:after="200" w:line="276" w:lineRule="auto"/>
+        <w:ind w:left="360"/>
+        <w:jc w:val="left"/>
+        <w:rPr>
+          <w:rFonts w:eastAsiaTheme="majorEastAsia" w:cstheme="majorBidi"/>
+        </w:rPr>
+      </w:pPr>
     </w:p>
     <w:p>
       <w:pPr>
@@ -4677,7 +5768,32 @@
           <w:szCs w:val="28"/>
         </w:rPr>
       </w:pPr>
-      <w:bookmarkStart w:id="10" w:name="_Toc417484105"/>
+    </w:p>
+    <w:p>
+      <w:pPr>
+        <w:spacing w:after="200" w:line="276" w:lineRule="auto"/>
+        <w:jc w:val="left"/>
+        <w:rPr>
+          <w:rFonts w:eastAsiaTheme="majorEastAsia" w:cstheme="majorBidi"/>
+          <w:b/>
+          <w:bCs/>
+          <w:sz w:val="40"/>
+          <w:szCs w:val="28"/>
+        </w:rPr>
+      </w:pPr>
+    </w:p>
+    <w:p>
+      <w:pPr>
+        <w:spacing w:after="200" w:line="276" w:lineRule="auto"/>
+        <w:jc w:val="left"/>
+        <w:rPr>
+          <w:rFonts w:eastAsiaTheme="majorEastAsia" w:cstheme="majorBidi"/>
+          <w:b/>
+          <w:bCs/>
+          <w:sz w:val="40"/>
+          <w:szCs w:val="28"/>
+        </w:rPr>
+      </w:pPr>
     </w:p>
     <w:bookmarkEnd w:id="10"/>
     <w:p>
@@ -4875,7 +5991,7 @@
       </w:pPr>
     </w:p>
     <w:sectPr>
-      <w:footerReference w:type="first" r:id="rId13"/>
+      <w:footerReference w:type="first" r:id="rId16"/>
       <w:pgSz w:w="11906" w:h="16838"/>
       <w:pgMar w:top="1417" w:right="1701" w:bottom="1417" w:left="1701" w:header="708" w:footer="708" w:gutter="0"/>
       <w:pgNumType w:start="1"/>

</xml_diff>

<commit_message>
added optimistic and pessimistic to report
</commit_message>
<xml_diff>
--- a/docs/Relatorio.docx
+++ b/docs/Relatorio.docx
@@ -1,6 +1,6 @@
 
 <file path=word/document.xml><?xml version="1.0" encoding="utf-8"?>
-<w:document xmlns:wpc="http://schemas.microsoft.com/office/word/2010/wordprocessingCanvas" xmlns:cx="http://schemas.microsoft.com/office/drawing/2014/chartex" xmlns:cx1="http://schemas.microsoft.com/office/drawing/2015/9/8/chartex" xmlns:mc="http://schemas.openxmlformats.org/markup-compatibility/2006" xmlns:o="urn:schemas-microsoft-com:office:office" xmlns:r="http://schemas.openxmlformats.org/officeDocument/2006/relationships" xmlns:m="http://schemas.openxmlformats.org/officeDocument/2006/math" xmlns:v="urn:schemas-microsoft-com:vml" xmlns:wp14="http://schemas.microsoft.com/office/word/2010/wordprocessingDrawing" xmlns:wp="http://schemas.openxmlformats.org/drawingml/2006/wordprocessingDrawing" xmlns:w10="urn:schemas-microsoft-com:office:word" xmlns:w="http://schemas.openxmlformats.org/wordprocessingml/2006/main" xmlns:w14="http://schemas.microsoft.com/office/word/2010/wordml" xmlns:w15="http://schemas.microsoft.com/office/word/2012/wordml" xmlns:w16se="http://schemas.microsoft.com/office/word/2015/wordml/symex" xmlns:wpg="http://schemas.microsoft.com/office/word/2010/wordprocessingGroup" xmlns:wpi="http://schemas.microsoft.com/office/word/2010/wordprocessingInk" xmlns:wne="http://schemas.microsoft.com/office/word/2006/wordml" xmlns:wps="http://schemas.microsoft.com/office/word/2010/wordprocessingShape" mc:Ignorable="w14 w15 w16se wp14">
+<w:document xmlns:wpc="http://schemas.microsoft.com/office/word/2010/wordprocessingCanvas" xmlns:cx="http://schemas.microsoft.com/office/drawing/2014/chartex" xmlns:cx1="http://schemas.microsoft.com/office/drawing/2015/9/8/chartex" xmlns:cx2="http://schemas.microsoft.com/office/drawing/2015/10/21/chartex" xmlns:cx3="http://schemas.microsoft.com/office/drawing/2016/5/9/chartex" xmlns:cx4="http://schemas.microsoft.com/office/drawing/2016/5/10/chartex" xmlns:cx5="http://schemas.microsoft.com/office/drawing/2016/5/11/chartex" xmlns:cx6="http://schemas.microsoft.com/office/drawing/2016/5/12/chartex" xmlns:cx7="http://schemas.microsoft.com/office/drawing/2016/5/13/chartex" xmlns:cx8="http://schemas.microsoft.com/office/drawing/2016/5/14/chartex" xmlns:mc="http://schemas.openxmlformats.org/markup-compatibility/2006" xmlns:aink="http://schemas.microsoft.com/office/drawing/2016/ink" xmlns:am3d="http://schemas.microsoft.com/office/drawing/2017/model3d" xmlns:o="urn:schemas-microsoft-com:office:office" xmlns:oel="http://schemas.microsoft.com/office/2019/extlst" xmlns:r="http://schemas.openxmlformats.org/officeDocument/2006/relationships" xmlns:m="http://schemas.openxmlformats.org/officeDocument/2006/math" xmlns:v="urn:schemas-microsoft-com:vml" xmlns:wp14="http://schemas.microsoft.com/office/word/2010/wordprocessingDrawing" xmlns:wp="http://schemas.openxmlformats.org/drawingml/2006/wordprocessingDrawing" xmlns:w10="urn:schemas-microsoft-com:office:word" xmlns:w="http://schemas.openxmlformats.org/wordprocessingml/2006/main" xmlns:w14="http://schemas.microsoft.com/office/word/2010/wordml" xmlns:w15="http://schemas.microsoft.com/office/word/2012/wordml" xmlns:w16cex="http://schemas.microsoft.com/office/word/2018/wordml/cex" xmlns:w16cid="http://schemas.microsoft.com/office/word/2016/wordml/cid" xmlns:w16="http://schemas.microsoft.com/office/word/2018/wordml" xmlns:w16sdtdh="http://schemas.microsoft.com/office/word/2020/wordml/sdtdatahash" xmlns:w16se="http://schemas.microsoft.com/office/word/2015/wordml/symex" xmlns:wpg="http://schemas.microsoft.com/office/word/2010/wordprocessingGroup" xmlns:wpi="http://schemas.microsoft.com/office/word/2010/wordprocessingInk" xmlns:wne="http://schemas.microsoft.com/office/word/2006/wordml" xmlns:wps="http://schemas.microsoft.com/office/word/2010/wordprocessingShape" mc:Ignorable="w14 w15 w16se w16cid w16 w16cex w16sdtdh wp14">
   <w:body>
     <w:p>
       <w:r>
@@ -4087,7 +4087,7 @@
                 <v:stroke joinstyle="miter"/>
                 <v:path gradientshapeok="t" o:connecttype="rect"/>
               </v:shapetype>
-              <v:shape id="Caixa de texto 1" o:spid="_x0000_s1026" type="#_x0000_t202" style="position:absolute;left:0;text-align:left;margin-left:-.05pt;margin-top:309.35pt;width:425.2pt;height:.05pt;z-index:-251656192;visibility:visible;mso-wrap-style:square;mso-wrap-distance-left:9pt;mso-wrap-distance-top:0;mso-wrap-distance-right:9pt;mso-wrap-distance-bottom:0;mso-position-horizontal:absolute;mso-position-horizontal-relative:text;mso-position-vertical:absolute;mso-position-vertical-relative:text;v-text-anchor:top" o:gfxdata="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" stroked="f">
+              <v:shape id="Caixa de texto 1" o:spid="_x0000_s1026" type="#_x0000_t202" style="position:absolute;left:0;text-align:left;margin-left:-.05pt;margin-top:309.35pt;width:425.2pt;height:.05pt;z-index:-251656192;visibility:visible;mso-wrap-style:square;mso-wrap-distance-left:9pt;mso-wrap-distance-top:0;mso-wrap-distance-right:9pt;mso-wrap-distance-bottom:0;mso-position-horizontal:absolute;mso-position-horizontal-relative:text;mso-position-vertical:absolute;mso-position-vertical-relative:text;v-text-anchor:top" o:gfxdata="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" stroked="f">
                 <v:textbox style="mso-fit-shape-to-text:t" inset="0,0,0,0">
                   <w:txbxContent>
                     <w:p>
@@ -4402,7 +4402,7 @@
           </mc:Choice>
           <mc:Fallback>
             <w:pict>
-              <v:shape w14:anchorId="21B3C2BD" id="_x0000_s1027" type="#_x0000_t202" style="position:absolute;left:0;text-align:left;margin-left:30.75pt;margin-top:345.4pt;width:363.7pt;height:.05pt;z-index:-251652096;visibility:visible;mso-wrap-style:square;mso-wrap-distance-left:9pt;mso-wrap-distance-top:0;mso-wrap-distance-right:9pt;mso-wrap-distance-bottom:0;mso-position-horizontal:absolute;mso-position-horizontal-relative:text;mso-position-vertical:absolute;mso-position-vertical-relative:text;v-text-anchor:top" o:gfxdata="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" stroked="f">
+              <v:shape w14:anchorId="21B3C2BD" id="_x0000_s1027" type="#_x0000_t202" style="position:absolute;left:0;text-align:left;margin-left:30.75pt;margin-top:345.4pt;width:363.7pt;height:.05pt;z-index:-251652096;visibility:visible;mso-wrap-style:square;mso-wrap-distance-left:9pt;mso-wrap-distance-top:0;mso-wrap-distance-right:9pt;mso-wrap-distance-bottom:0;mso-position-horizontal:absolute;mso-position-horizontal-relative:text;mso-position-vertical:absolute;mso-position-vertical-relative:text;v-text-anchor:top" o:gfxdata="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" stroked="f">
                 <v:textbox style="mso-fit-shape-to-text:t" inset="0,0,0,0">
                   <w:txbxContent>
                     <w:p>
@@ -4751,7 +4751,7 @@
           </mc:Choice>
           <mc:Fallback>
             <w:pict>
-              <v:shape w14:anchorId="525B13C5" id="_x0000_s1028" type="#_x0000_t202" style="position:absolute;left:0;text-align:left;margin-left:-.05pt;margin-top:217.3pt;width:425.2pt;height:.05pt;z-index:-251649024;visibility:visible;mso-wrap-style:square;mso-wrap-distance-left:9pt;mso-wrap-distance-top:0;mso-wrap-distance-right:9pt;mso-wrap-distance-bottom:0;mso-position-horizontal:absolute;mso-position-horizontal-relative:text;mso-position-vertical:absolute;mso-position-vertical-relative:text;v-text-anchor:top" o:gfxdata="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" stroked="f">
+              <v:shape w14:anchorId="525B13C5" id="_x0000_s1028" type="#_x0000_t202" style="position:absolute;left:0;text-align:left;margin-left:-.05pt;margin-top:217.3pt;width:425.2pt;height:.05pt;z-index:-251649024;visibility:visible;mso-wrap-style:square;mso-wrap-distance-left:9pt;mso-wrap-distance-top:0;mso-wrap-distance-right:9pt;mso-wrap-distance-bottom:0;mso-position-horizontal:absolute;mso-position-horizontal-relative:text;mso-position-vertical:absolute;mso-position-vertical-relative:text;v-text-anchor:top" o:gfxdata="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" stroked="f">
                 <v:textbox style="mso-fit-shape-to-text:t" inset="0,0,0,0">
                   <w:txbxContent>
                     <w:p>
@@ -5194,7 +5194,7 @@
           </mc:Choice>
           <mc:Fallback>
             <w:pict>
-              <v:shape w14:anchorId="5B68C6E3" id="_x0000_s1029" type="#_x0000_t202" style="position:absolute;left:0;text-align:left;margin-left:0;margin-top:306.95pt;width:424.5pt;height:.05pt;z-index:-251645952;visibility:visible;mso-wrap-style:square;mso-wrap-distance-left:9pt;mso-wrap-distance-top:0;mso-wrap-distance-right:9pt;mso-wrap-distance-bottom:0;mso-position-horizontal:absolute;mso-position-horizontal-relative:text;mso-position-vertical:absolute;mso-position-vertical-relative:text;v-text-anchor:top" o:gfxdata="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" stroked="f">
+              <v:shape w14:anchorId="5B68C6E3" id="_x0000_s1029" type="#_x0000_t202" style="position:absolute;left:0;text-align:left;margin-left:0;margin-top:306.95pt;width:424.5pt;height:.05pt;z-index:-251645952;visibility:visible;mso-wrap-style:square;mso-wrap-distance-left:9pt;mso-wrap-distance-top:0;mso-wrap-distance-right:9pt;mso-wrap-distance-bottom:0;mso-position-horizontal:absolute;mso-position-horizontal-relative:text;mso-position-vertical:absolute;mso-position-vertical-relative:text;v-text-anchor:top" o:gfxdata="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" stroked="f">
                 <v:textbox style="mso-fit-shape-to-text:t" inset="0,0,0,0">
                   <w:txbxContent>
                     <w:p>
@@ -5816,10 +5816,7 @@
         <w:t>Durante esta fase do projeto, foi fornecido um exemplo base para acessar funções e procedimentos armazenados criados em nosso banco de dados, conforme desenvolvido na fase anterior. Para implementar esse exemplo, optamos por dividir e generalizar a execução do código utilizando a reflexão em Java. Essa abordagem não apenas nos permite aplicar o conhecimento adquirido em disciplinas anteriores, mas também facilita a legibilidade e a manutenção do código, como será descrito posteriormente.</w:t>
       </w:r>
       <w:r>
-        <w:t xml:space="preserve"> </w:t>
-      </w:r>
-      <w:r>
-        <w:t>Nesta secção iremos apresentar as técnicas usadas para acesso às funcionalidades da base de dados desenvolvidas na fase anterior do trabalho prático.</w:t>
+        <w:t xml:space="preserve"> Nesta secção iremos apresentar as técnicas usadas para acesso às funcionalidades da base de dados desenvolvidas na fase anterior do trabalho prático.</w:t>
       </w:r>
     </w:p>
     <w:p>
@@ -6760,8 +6757,6 @@
           <w:szCs w:val="28"/>
         </w:rPr>
       </w:pPr>
-      <w:bookmarkStart w:id="13" w:name="_GoBack"/>
-      <w:bookmarkEnd w:id="13"/>
     </w:p>
     <w:bookmarkEnd w:id="12"/>
     <w:p>
@@ -6779,6 +6774,28 @@
     </w:p>
     <w:p>
       <w:pPr>
+        <w:rPr>
+          <w:sz w:val="24"/>
+          <w:szCs w:val="24"/>
+        </w:rPr>
+      </w:pPr>
+      <w:r>
+        <w:rPr>
+          <w:sz w:val="24"/>
+          <w:szCs w:val="24"/>
+        </w:rPr>
+        <w:t xml:space="preserve">O </w:t>
+      </w:r>
+      <w:r>
+        <w:rPr>
+          <w:sz w:val="24"/>
+          <w:szCs w:val="24"/>
+        </w:rPr>
+        <w:t>Controlo de Concorrência Otimista e o Controlo de Concorrência Pessimista. Ambos os métodos visam resolver problemas relacionados à concorrência em sistemas multiutilizador, onde múltiplos processos ou threads tentam aceder e modificar recursos compartilhados de forma concorrente. Neste relatório, analisaremos os princípios subjacentes a cada um desses métodos, bem como suas vantagens e desvantagens.</w:t>
+      </w:r>
+    </w:p>
+    <w:p>
+      <w:pPr>
         <w:pStyle w:val="ListParagraph"/>
       </w:pPr>
     </w:p>
@@ -6786,44 +6803,462 @@
       <w:pPr>
         <w:pStyle w:val="Heading2"/>
       </w:pPr>
-      <w:bookmarkStart w:id="14" w:name="_Toc417484112"/>
+      <w:bookmarkStart w:id="13" w:name="_Toc417484112"/>
       <w:r>
         <w:t xml:space="preserve">4.1 </w:t>
       </w:r>
+      <w:bookmarkEnd w:id="13"/>
+      <w:r>
+        <w:t>Controlo de concorrência otimista</w:t>
+      </w:r>
+    </w:p>
+    <w:p/>
+    <w:p>
+      <w:r>
+        <w:t>O Controlo de Concorrência Otimista baseia-se no princípio de permitir que múltiplos processos ou threads acessem recursos compartilhados sem restrições, assumindo que os conflitos de concorrência são raros. Durante a execução, cada processo ou thread realiza suas operações sem bloqueios, mas verifica se ocorreram conflitos antes de efetuar as alterações definitivas. Caso haja conflitos, o processo ou thread revertirá as alterações e repetirá a operação com base na nova informação obtida. A deteção de conflitos é geralmente realizada através de técnicas como controle de versões</w:t>
+      </w:r>
+      <w:r>
+        <w:t xml:space="preserve"> em que cada vez que é feita uma escrita de um processo, a versão, como um inteiro, é incrementada, assim se for feita uma escrita de outro processo no meio é necessário verificar se o valor da versão</w:t>
+      </w:r>
+      <w:r>
+        <w:t xml:space="preserve"> é mesma do processo anterior, caso contrário é feito um roolback.</w:t>
+      </w:r>
+    </w:p>
+    <w:p/>
+    <w:p>
+      <w:r>
+        <w:t>Vantagens do Controlo de Concorrência Otimista:</w:t>
+      </w:r>
+    </w:p>
+    <w:p>
+      <w:r>
+        <w:t>- Permite um alto nível de concorrência, pois os processos ou threads não são bloqueados durante a execução.</w:t>
+      </w:r>
+    </w:p>
+    <w:p>
+      <w:r>
+        <w:t>- Evita bloqueios desnecessários, melhorando o desempenho do sistema em cenários de baixa concorrência.</w:t>
+      </w:r>
+    </w:p>
+    <w:p>
+      <w:r>
+        <w:t>- Reduz o tempo de espera e aumenta a taxa de aceitação de operações concorrentes, maximizando a utilização dos recursos compartilhados.</w:t>
+      </w:r>
+    </w:p>
+    <w:p/>
+    <w:p>
+      <w:r>
+        <w:t>Desvantagens do Controlo de Concorrência Otimista:</w:t>
+      </w:r>
+    </w:p>
+    <w:p>
+      <w:r>
+        <w:t>- Pode haver um aumento no número de operações rejeitadas ou revertidas devido a conflitos de concorrência.</w:t>
+      </w:r>
+    </w:p>
+    <w:p>
+      <w:r>
+        <w:t>- A implementação correta do algoritmo de deteção de conflitos pode ser complexa e requerer uma cuidadosa consideração dos casos de uso.</w:t>
+      </w:r>
+    </w:p>
+    <w:p>
+      <w:r>
+        <w:t>- Pode ocorrer a necessidade de efetuar compensações e repetições de operações, o que pode introduzir um overhead adicional no sistema.</w:t>
+      </w:r>
+    </w:p>
+    <w:p/>
+    <w:p>
+      <w:pPr>
+        <w:pStyle w:val="Heading2"/>
+      </w:pPr>
+      <w:bookmarkStart w:id="14" w:name="_Toc417484113"/>
+      <w:r>
+        <w:lastRenderedPageBreak/>
+        <w:t xml:space="preserve">4.2 </w:t>
+      </w:r>
       <w:bookmarkEnd w:id="14"/>
       <w:r>
-        <w:t>Controlo de concorrência otimista</w:t>
+        <w:t>Controlo de concorrência pessimista</w:t>
       </w:r>
     </w:p>
     <w:p>
       <w:pPr>
         <w:pStyle w:val="Heading2"/>
-      </w:pPr>
-      <w:bookmarkStart w:id="15" w:name="_Toc417484113"/>
-      <w:r>
-        <w:t xml:space="preserve">4.2 </w:t>
+        <w:rPr>
+          <w:rFonts w:eastAsiaTheme="minorHAnsi" w:cstheme="minorBidi"/>
+          <w:b w:val="0"/>
+          <w:bCs w:val="0"/>
+          <w:sz w:val="22"/>
+          <w:szCs w:val="22"/>
+        </w:rPr>
+      </w:pPr>
+      <w:bookmarkStart w:id="15" w:name="_Toc417484116"/>
+      <w:r>
+        <w:rPr>
+          <w:rFonts w:eastAsiaTheme="minorHAnsi" w:cstheme="minorBidi"/>
+          <w:b w:val="0"/>
+          <w:bCs w:val="0"/>
+          <w:sz w:val="22"/>
+          <w:szCs w:val="22"/>
+        </w:rPr>
+        <w:t>O Controlo de Concorrência Pessimista adota uma abordagem mais cautelosa, assumindo que os conflitos de concorrência são frequentes e, portanto, bloqueia os processos ou threads para evitar acessos simultâneos a recursos compartilhados. Cada processo ou thread adquire um bloqueio exclusivo antes de realizar operações nos recursos, garantindo assim a exclusividade e consistência dos dados. Esse bloqueio pode ser implementado usando mecanismos como semáforos, mutexes ou transações.</w:t>
+      </w:r>
+    </w:p>
+    <w:p>
+      <w:pPr>
+        <w:pStyle w:val="Heading2"/>
+        <w:rPr>
+          <w:rFonts w:eastAsiaTheme="minorHAnsi" w:cstheme="minorBidi"/>
+          <w:b w:val="0"/>
+          <w:bCs w:val="0"/>
+          <w:sz w:val="22"/>
+          <w:szCs w:val="22"/>
+        </w:rPr>
+      </w:pPr>
+    </w:p>
+    <w:p>
+      <w:pPr>
+        <w:pStyle w:val="Heading2"/>
+        <w:rPr>
+          <w:rFonts w:eastAsiaTheme="minorHAnsi" w:cstheme="minorBidi"/>
+          <w:b w:val="0"/>
+          <w:bCs w:val="0"/>
+          <w:sz w:val="22"/>
+          <w:szCs w:val="22"/>
+        </w:rPr>
+      </w:pPr>
+      <w:r>
+        <w:rPr>
+          <w:rFonts w:eastAsiaTheme="minorHAnsi" w:cstheme="minorBidi"/>
+          <w:b w:val="0"/>
+          <w:bCs w:val="0"/>
+          <w:sz w:val="22"/>
+          <w:szCs w:val="22"/>
+        </w:rPr>
+        <w:t>Vantagens do Controlo de Concorrência Pessimista:</w:t>
+      </w:r>
+    </w:p>
+    <w:p>
+      <w:pPr>
+        <w:pStyle w:val="Heading2"/>
+        <w:rPr>
+          <w:rFonts w:eastAsiaTheme="minorHAnsi" w:cstheme="minorBidi"/>
+          <w:b w:val="0"/>
+          <w:bCs w:val="0"/>
+          <w:sz w:val="22"/>
+          <w:szCs w:val="22"/>
+        </w:rPr>
+      </w:pPr>
+      <w:r>
+        <w:rPr>
+          <w:rFonts w:eastAsiaTheme="minorHAnsi" w:cstheme="minorBidi"/>
+          <w:b w:val="0"/>
+          <w:bCs w:val="0"/>
+          <w:sz w:val="22"/>
+          <w:szCs w:val="22"/>
+        </w:rPr>
+        <w:t>- Garante a consistência dos dados, pois apenas um processo ou thread pode modificar os recursos compartilhados por vez.</w:t>
+      </w:r>
+    </w:p>
+    <w:p>
+      <w:pPr>
+        <w:pStyle w:val="Heading2"/>
+        <w:rPr>
+          <w:rFonts w:eastAsiaTheme="minorHAnsi" w:cstheme="minorBidi"/>
+          <w:b w:val="0"/>
+          <w:bCs w:val="0"/>
+          <w:sz w:val="22"/>
+          <w:szCs w:val="22"/>
+        </w:rPr>
+      </w:pPr>
+      <w:r>
+        <w:rPr>
+          <w:rFonts w:eastAsiaTheme="minorHAnsi" w:cstheme="minorBidi"/>
+          <w:b w:val="0"/>
+          <w:bCs w:val="0"/>
+          <w:sz w:val="22"/>
+          <w:szCs w:val="22"/>
+        </w:rPr>
+        <w:t>- Evita conflitos de concorrência, eliminando a necessidade de reversões de operações e repetições.</w:t>
+      </w:r>
+    </w:p>
+    <w:p>
+      <w:pPr>
+        <w:pStyle w:val="Heading2"/>
+        <w:rPr>
+          <w:rFonts w:eastAsiaTheme="minorHAnsi" w:cstheme="minorBidi"/>
+          <w:b w:val="0"/>
+          <w:bCs w:val="0"/>
+          <w:sz w:val="22"/>
+          <w:szCs w:val="22"/>
+        </w:rPr>
+      </w:pPr>
+      <w:r>
+        <w:rPr>
+          <w:rFonts w:eastAsiaTheme="minorHAnsi" w:cstheme="minorBidi"/>
+          <w:b w:val="0"/>
+          <w:bCs w:val="0"/>
+          <w:sz w:val="22"/>
+          <w:szCs w:val="22"/>
+        </w:rPr>
+        <w:t>- É mais fácil de implementar e entender</w:t>
+      </w:r>
+      <w:r>
+        <w:rPr>
+          <w:rFonts w:eastAsiaTheme="minorHAnsi" w:cstheme="minorBidi"/>
+          <w:b w:val="0"/>
+          <w:bCs w:val="0"/>
+          <w:sz w:val="22"/>
+          <w:szCs w:val="22"/>
+        </w:rPr>
+        <w:t xml:space="preserve"> </w:t>
+      </w:r>
+      <w:r>
+        <w:rPr>
+          <w:rFonts w:eastAsiaTheme="minorHAnsi" w:cstheme="minorBidi"/>
+          <w:b w:val="0"/>
+          <w:bCs w:val="0"/>
+          <w:sz w:val="22"/>
+          <w:szCs w:val="22"/>
+        </w:rPr>
+        <w:t>em comparação ao Controlo de Concorrência Otimista.</w:t>
+      </w:r>
+    </w:p>
+    <w:p>
+      <w:pPr>
+        <w:pStyle w:val="Heading2"/>
+        <w:rPr>
+          <w:rFonts w:eastAsiaTheme="minorHAnsi" w:cstheme="minorBidi"/>
+          <w:b w:val="0"/>
+          <w:bCs w:val="0"/>
+          <w:sz w:val="22"/>
+          <w:szCs w:val="22"/>
+        </w:rPr>
+      </w:pPr>
+    </w:p>
+    <w:p>
+      <w:pPr>
+        <w:pStyle w:val="Heading2"/>
+        <w:rPr>
+          <w:rFonts w:eastAsiaTheme="minorHAnsi" w:cstheme="minorBidi"/>
+          <w:b w:val="0"/>
+          <w:bCs w:val="0"/>
+          <w:sz w:val="22"/>
+          <w:szCs w:val="22"/>
+        </w:rPr>
+      </w:pPr>
+      <w:r>
+        <w:rPr>
+          <w:rFonts w:eastAsiaTheme="minorHAnsi" w:cstheme="minorBidi"/>
+          <w:b w:val="0"/>
+          <w:bCs w:val="0"/>
+          <w:sz w:val="22"/>
+          <w:szCs w:val="22"/>
+        </w:rPr>
+        <w:t>Desvantagens do Controlo de Concorrência Pessimista:</w:t>
+      </w:r>
+    </w:p>
+    <w:p>
+      <w:pPr>
+        <w:pStyle w:val="Heading2"/>
+        <w:rPr>
+          <w:rFonts w:eastAsiaTheme="minorHAnsi" w:cstheme="minorBidi"/>
+          <w:b w:val="0"/>
+          <w:bCs w:val="0"/>
+          <w:sz w:val="22"/>
+          <w:szCs w:val="22"/>
+        </w:rPr>
+      </w:pPr>
+      <w:r>
+        <w:rPr>
+          <w:rFonts w:eastAsiaTheme="minorHAnsi" w:cstheme="minorBidi"/>
+          <w:b w:val="0"/>
+          <w:bCs w:val="0"/>
+          <w:sz w:val="22"/>
+          <w:szCs w:val="22"/>
+        </w:rPr>
+        <w:t>- Pode levar a um baixo nível de concorrência, uma vez que os processos ou threads são bloqueados durante a execução.</w:t>
+      </w:r>
+    </w:p>
+    <w:p>
+      <w:pPr>
+        <w:pStyle w:val="Heading2"/>
+        <w:rPr>
+          <w:rFonts w:eastAsiaTheme="minorHAnsi" w:cstheme="minorBidi"/>
+          <w:b w:val="0"/>
+          <w:bCs w:val="0"/>
+          <w:sz w:val="22"/>
+          <w:szCs w:val="22"/>
+        </w:rPr>
+      </w:pPr>
+      <w:r>
+        <w:rPr>
+          <w:rFonts w:eastAsiaTheme="minorHAnsi" w:cstheme="minorBidi"/>
+          <w:b w:val="0"/>
+          <w:bCs w:val="0"/>
+          <w:sz w:val="22"/>
+          <w:szCs w:val="22"/>
+        </w:rPr>
+        <w:t>- Pode ocorrer um aumento no tempo de espera e na contenção, especialmente em sistemas com alto volume de operações concorrentes.</w:t>
+      </w:r>
+    </w:p>
+    <w:p>
+      <w:pPr>
+        <w:pStyle w:val="Heading2"/>
+        <w:rPr>
+          <w:rFonts w:eastAsiaTheme="minorHAnsi" w:cstheme="minorBidi"/>
+          <w:b w:val="0"/>
+          <w:bCs w:val="0"/>
+          <w:sz w:val="22"/>
+          <w:szCs w:val="22"/>
+        </w:rPr>
+      </w:pPr>
+      <w:r>
+        <w:rPr>
+          <w:rFonts w:eastAsiaTheme="minorHAnsi" w:cstheme="minorBidi"/>
+          <w:b w:val="0"/>
+          <w:bCs w:val="0"/>
+          <w:sz w:val="22"/>
+          <w:szCs w:val="22"/>
+        </w:rPr>
+        <w:t>- Pode resultar em bloqueios desnecessários em cenários de baixa concorrência, impactando negativamente o desempenho do sistema.</w:t>
+      </w:r>
+    </w:p>
+    <w:p>
+      <w:pPr>
+        <w:pStyle w:val="Heading2"/>
+        <w:rPr>
+          <w:rFonts w:eastAsiaTheme="minorHAnsi" w:cstheme="minorBidi"/>
+          <w:b w:val="0"/>
+          <w:bCs w:val="0"/>
+          <w:sz w:val="22"/>
+          <w:szCs w:val="22"/>
+        </w:rPr>
+      </w:pPr>
+    </w:p>
+    <w:p>
+      <w:pPr>
+        <w:pStyle w:val="Heading2"/>
+      </w:pPr>
+      <w:r>
+        <w:t xml:space="preserve">4.3 </w:t>
+      </w:r>
+      <w:r>
+        <w:t>Anál</w:t>
+      </w:r>
+      <w:r>
+        <w:t>ise de resultados</w:t>
       </w:r>
       <w:bookmarkEnd w:id="15"/>
-      <w:r>
-        <w:t>Controlo de concorrência pessimista</w:t>
-      </w:r>
     </w:p>
     <w:p>
       <w:pPr>
         <w:pStyle w:val="Heading2"/>
-      </w:pPr>
-      <w:bookmarkStart w:id="16" w:name="_Toc417484116"/>
-      <w:r>
-        <w:t xml:space="preserve">4.3 </w:t>
-      </w:r>
-      <w:r>
-        <w:t>Anál</w:t>
-      </w:r>
-      <w:r>
-        <w:t>ise de resultados</w:t>
-      </w:r>
-      <w:bookmarkEnd w:id="16"/>
-      <w:r>
+        <w:rPr>
+          <w:b w:val="0"/>
+          <w:bCs w:val="0"/>
+          <w:sz w:val="24"/>
+          <w:szCs w:val="24"/>
+        </w:rPr>
+      </w:pPr>
+      <w:r>
+        <w:rPr>
+          <w:b w:val="0"/>
+          <w:bCs w:val="0"/>
+          <w:sz w:val="24"/>
+          <w:szCs w:val="24"/>
+        </w:rPr>
+        <w:t xml:space="preserve">No caso de erro de concorrência, é </w:t>
+      </w:r>
+      <w:r>
+        <w:rPr>
+          <w:b w:val="0"/>
+          <w:bCs w:val="0"/>
+          <w:sz w:val="24"/>
+          <w:szCs w:val="24"/>
+        </w:rPr>
+        <w:t xml:space="preserve">um atraso deliberado entre a leitura e a atualização do </w:t>
+      </w:r>
+      <w:r>
+        <w:rPr>
+          <w:b w:val="0"/>
+          <w:bCs w:val="0"/>
+          <w:sz w:val="24"/>
+          <w:szCs w:val="24"/>
+        </w:rPr>
+        <w:t>objeto crachá</w:t>
+      </w:r>
+      <w:r>
+        <w:rPr>
+          <w:b w:val="0"/>
+          <w:bCs w:val="0"/>
+          <w:sz w:val="24"/>
+          <w:szCs w:val="24"/>
+        </w:rPr>
+        <w:t xml:space="preserve"> </w:t>
+      </w:r>
+      <w:r>
+        <w:rPr>
+          <w:b w:val="0"/>
+          <w:bCs w:val="0"/>
+          <w:sz w:val="24"/>
+          <w:szCs w:val="24"/>
+        </w:rPr>
+        <w:t xml:space="preserve">“c” </w:t>
+      </w:r>
+      <w:r>
+        <w:rPr>
+          <w:b w:val="0"/>
+          <w:bCs w:val="0"/>
+          <w:sz w:val="24"/>
+          <w:szCs w:val="24"/>
+        </w:rPr>
+        <w:t>no banco de dados. Isso criará uma situação em que outro processo ou thread pode modificar o objeto "c" antes que a transação atual seja confirmada, resultando em uma exceção de concorrência</w:t>
+      </w:r>
+      <w:r>
+        <w:rPr>
+          <w:b w:val="0"/>
+          <w:bCs w:val="0"/>
+          <w:sz w:val="24"/>
+          <w:szCs w:val="24"/>
+        </w:rPr>
+        <w:t>.</w:t>
+      </w:r>
+    </w:p>
+    <w:p>
+      <w:pPr>
+        <w:pStyle w:val="Heading2"/>
+        <w:rPr>
+          <w:b w:val="0"/>
+          <w:bCs w:val="0"/>
+          <w:sz w:val="24"/>
+          <w:szCs w:val="24"/>
+        </w:rPr>
+      </w:pPr>
+      <w:r>
+        <w:rPr>
+          <w:b w:val="0"/>
+          <w:bCs w:val="0"/>
+          <w:sz w:val="24"/>
+          <w:szCs w:val="24"/>
+        </w:rPr>
+        <w:lastRenderedPageBreak/>
+        <w:t>Ao executar o teste, a exceção de concorrência (OptimisticLockException) será lançada quando a transação atual tentar confirmar as alterações e perceber que o objeto foi modificado por outra fonte antes da confirmação.</w:t>
+      </w:r>
+    </w:p>
+    <w:p>
+      <w:pPr>
+        <w:pStyle w:val="Heading2"/>
+        <w:rPr>
+          <w:b w:val="0"/>
+          <w:bCs w:val="0"/>
+        </w:rPr>
+      </w:pPr>
+      <w:r>
+        <w:rPr>
+          <w:b w:val="0"/>
+          <w:bCs w:val="0"/>
+        </w:rPr>
         <w:br w:type="page"/>
       </w:r>
     </w:p>
@@ -6840,11 +7275,11 @@
           <w:numId w:val="1"/>
         </w:numPr>
       </w:pPr>
-      <w:bookmarkStart w:id="17" w:name="_Toc417484117"/>
+      <w:bookmarkStart w:id="16" w:name="_Toc417484117"/>
       <w:r>
         <w:t>Conclusões</w:t>
       </w:r>
-      <w:bookmarkEnd w:id="17"/>
+      <w:bookmarkEnd w:id="16"/>
     </w:p>
     <w:p>
       <w:pPr>
@@ -6866,7 +7301,7 @@
 </file>
 
 <file path=word/endnotes.xml><?xml version="1.0" encoding="utf-8"?>
-<w:endnotes xmlns:wpc="http://schemas.microsoft.com/office/word/2010/wordprocessingCanvas" xmlns:cx="http://schemas.microsoft.com/office/drawing/2014/chartex" xmlns:cx1="http://schemas.microsoft.com/office/drawing/2015/9/8/chartex" xmlns:mc="http://schemas.openxmlformats.org/markup-compatibility/2006" xmlns:o="urn:schemas-microsoft-com:office:office" xmlns:r="http://schemas.openxmlformats.org/officeDocument/2006/relationships" xmlns:m="http://schemas.openxmlformats.org/officeDocument/2006/math" xmlns:v="urn:schemas-microsoft-com:vml" xmlns:wp14="http://schemas.microsoft.com/office/word/2010/wordprocessingDrawing" xmlns:wp="http://schemas.openxmlformats.org/drawingml/2006/wordprocessingDrawing" xmlns:w10="urn:schemas-microsoft-com:office:word" xmlns:w="http://schemas.openxmlformats.org/wordprocessingml/2006/main" xmlns:w14="http://schemas.microsoft.com/office/word/2010/wordml" xmlns:w15="http://schemas.microsoft.com/office/word/2012/wordml" xmlns:w16se="http://schemas.microsoft.com/office/word/2015/wordml/symex" xmlns:wpg="http://schemas.microsoft.com/office/word/2010/wordprocessingGroup" xmlns:wpi="http://schemas.microsoft.com/office/word/2010/wordprocessingInk" xmlns:wne="http://schemas.microsoft.com/office/word/2006/wordml" xmlns:wps="http://schemas.microsoft.com/office/word/2010/wordprocessingShape" mc:Ignorable="w14 w15 w16se wp14">
+<w:endnotes xmlns:wpc="http://schemas.microsoft.com/office/word/2010/wordprocessingCanvas" xmlns:cx="http://schemas.microsoft.com/office/drawing/2014/chartex" xmlns:cx1="http://schemas.microsoft.com/office/drawing/2015/9/8/chartex" xmlns:cx2="http://schemas.microsoft.com/office/drawing/2015/10/21/chartex" xmlns:cx3="http://schemas.microsoft.com/office/drawing/2016/5/9/chartex" xmlns:cx4="http://schemas.microsoft.com/office/drawing/2016/5/10/chartex" xmlns:cx5="http://schemas.microsoft.com/office/drawing/2016/5/11/chartex" xmlns:cx6="http://schemas.microsoft.com/office/drawing/2016/5/12/chartex" xmlns:cx7="http://schemas.microsoft.com/office/drawing/2016/5/13/chartex" xmlns:cx8="http://schemas.microsoft.com/office/drawing/2016/5/14/chartex" xmlns:mc="http://schemas.openxmlformats.org/markup-compatibility/2006" xmlns:aink="http://schemas.microsoft.com/office/drawing/2016/ink" xmlns:am3d="http://schemas.microsoft.com/office/drawing/2017/model3d" xmlns:o="urn:schemas-microsoft-com:office:office" xmlns:oel="http://schemas.microsoft.com/office/2019/extlst" xmlns:r="http://schemas.openxmlformats.org/officeDocument/2006/relationships" xmlns:m="http://schemas.openxmlformats.org/officeDocument/2006/math" xmlns:v="urn:schemas-microsoft-com:vml" xmlns:wp14="http://schemas.microsoft.com/office/word/2010/wordprocessingDrawing" xmlns:wp="http://schemas.openxmlformats.org/drawingml/2006/wordprocessingDrawing" xmlns:w10="urn:schemas-microsoft-com:office:word" xmlns:w="http://schemas.openxmlformats.org/wordprocessingml/2006/main" xmlns:w14="http://schemas.microsoft.com/office/word/2010/wordml" xmlns:w15="http://schemas.microsoft.com/office/word/2012/wordml" xmlns:w16cex="http://schemas.microsoft.com/office/word/2018/wordml/cex" xmlns:w16cid="http://schemas.microsoft.com/office/word/2016/wordml/cid" xmlns:w16="http://schemas.microsoft.com/office/word/2018/wordml" xmlns:w16sdtdh="http://schemas.microsoft.com/office/word/2020/wordml/sdtdatahash" xmlns:w16se="http://schemas.microsoft.com/office/word/2015/wordml/symex" xmlns:wpg="http://schemas.microsoft.com/office/word/2010/wordprocessingGroup" xmlns:wpi="http://schemas.microsoft.com/office/word/2010/wordprocessingInk" xmlns:wne="http://schemas.microsoft.com/office/word/2006/wordml" xmlns:wps="http://schemas.microsoft.com/office/word/2010/wordprocessingShape" mc:Ignorable="w14 w15 w16se w16cid w16 w16cex w16sdtdh wp14">
   <w:endnote w:type="separator" w:id="-1">
     <w:p>
       <w:pPr>
@@ -6891,7 +7326,7 @@
 </file>
 
 <file path=word/footer1.xml><?xml version="1.0" encoding="utf-8"?>
-<w:ftr xmlns:wpc="http://schemas.microsoft.com/office/word/2010/wordprocessingCanvas" xmlns:cx="http://schemas.microsoft.com/office/drawing/2014/chartex" xmlns:cx1="http://schemas.microsoft.com/office/drawing/2015/9/8/chartex" xmlns:mc="http://schemas.openxmlformats.org/markup-compatibility/2006" xmlns:o="urn:schemas-microsoft-com:office:office" xmlns:r="http://schemas.openxmlformats.org/officeDocument/2006/relationships" xmlns:m="http://schemas.openxmlformats.org/officeDocument/2006/math" xmlns:v="urn:schemas-microsoft-com:vml" xmlns:wp14="http://schemas.microsoft.com/office/word/2010/wordprocessingDrawing" xmlns:wp="http://schemas.openxmlformats.org/drawingml/2006/wordprocessingDrawing" xmlns:w10="urn:schemas-microsoft-com:office:word" xmlns:w="http://schemas.openxmlformats.org/wordprocessingml/2006/main" xmlns:w14="http://schemas.microsoft.com/office/word/2010/wordml" xmlns:w15="http://schemas.microsoft.com/office/word/2012/wordml" xmlns:w16se="http://schemas.microsoft.com/office/word/2015/wordml/symex" xmlns:wpg="http://schemas.microsoft.com/office/word/2010/wordprocessingGroup" xmlns:wpi="http://schemas.microsoft.com/office/word/2010/wordprocessingInk" xmlns:wne="http://schemas.microsoft.com/office/word/2006/wordml" xmlns:wps="http://schemas.microsoft.com/office/word/2010/wordprocessingShape" mc:Ignorable="w14 w15 w16se wp14">
+<w:ftr xmlns:wpc="http://schemas.microsoft.com/office/word/2010/wordprocessingCanvas" xmlns:cx="http://schemas.microsoft.com/office/drawing/2014/chartex" xmlns:cx1="http://schemas.microsoft.com/office/drawing/2015/9/8/chartex" xmlns:cx2="http://schemas.microsoft.com/office/drawing/2015/10/21/chartex" xmlns:cx3="http://schemas.microsoft.com/office/drawing/2016/5/9/chartex" xmlns:cx4="http://schemas.microsoft.com/office/drawing/2016/5/10/chartex" xmlns:cx5="http://schemas.microsoft.com/office/drawing/2016/5/11/chartex" xmlns:cx6="http://schemas.microsoft.com/office/drawing/2016/5/12/chartex" xmlns:cx7="http://schemas.microsoft.com/office/drawing/2016/5/13/chartex" xmlns:cx8="http://schemas.microsoft.com/office/drawing/2016/5/14/chartex" xmlns:mc="http://schemas.openxmlformats.org/markup-compatibility/2006" xmlns:aink="http://schemas.microsoft.com/office/drawing/2016/ink" xmlns:am3d="http://schemas.microsoft.com/office/drawing/2017/model3d" xmlns:o="urn:schemas-microsoft-com:office:office" xmlns:oel="http://schemas.microsoft.com/office/2019/extlst" xmlns:r="http://schemas.openxmlformats.org/officeDocument/2006/relationships" xmlns:m="http://schemas.openxmlformats.org/officeDocument/2006/math" xmlns:v="urn:schemas-microsoft-com:vml" xmlns:wp14="http://schemas.microsoft.com/office/word/2010/wordprocessingDrawing" xmlns:wp="http://schemas.openxmlformats.org/drawingml/2006/wordprocessingDrawing" xmlns:w10="urn:schemas-microsoft-com:office:word" xmlns:w="http://schemas.openxmlformats.org/wordprocessingml/2006/main" xmlns:w14="http://schemas.microsoft.com/office/word/2010/wordml" xmlns:w15="http://schemas.microsoft.com/office/word/2012/wordml" xmlns:w16cex="http://schemas.microsoft.com/office/word/2018/wordml/cex" xmlns:w16cid="http://schemas.microsoft.com/office/word/2016/wordml/cid" xmlns:w16="http://schemas.microsoft.com/office/word/2018/wordml" xmlns:w16sdtdh="http://schemas.microsoft.com/office/word/2020/wordml/sdtdatahash" xmlns:w16se="http://schemas.microsoft.com/office/word/2015/wordml/symex" xmlns:wpg="http://schemas.microsoft.com/office/word/2010/wordprocessingGroup" xmlns:wpi="http://schemas.microsoft.com/office/word/2010/wordprocessingInk" xmlns:wne="http://schemas.microsoft.com/office/word/2006/wordml" xmlns:wps="http://schemas.microsoft.com/office/word/2010/wordprocessingShape" mc:Ignorable="w14 w15 w16se w16cid w16 w16cex w16sdtdh wp14">
   <w:sdt>
     <w:sdtPr>
       <w:id w:val="1586027606"/>
@@ -6944,7 +7379,7 @@
 </file>
 
 <file path=word/footer2.xml><?xml version="1.0" encoding="utf-8"?>
-<w:ftr xmlns:wpc="http://schemas.microsoft.com/office/word/2010/wordprocessingCanvas" xmlns:cx="http://schemas.microsoft.com/office/drawing/2014/chartex" xmlns:cx1="http://schemas.microsoft.com/office/drawing/2015/9/8/chartex" xmlns:mc="http://schemas.openxmlformats.org/markup-compatibility/2006" xmlns:o="urn:schemas-microsoft-com:office:office" xmlns:r="http://schemas.openxmlformats.org/officeDocument/2006/relationships" xmlns:m="http://schemas.openxmlformats.org/officeDocument/2006/math" xmlns:v="urn:schemas-microsoft-com:vml" xmlns:wp14="http://schemas.microsoft.com/office/word/2010/wordprocessingDrawing" xmlns:wp="http://schemas.openxmlformats.org/drawingml/2006/wordprocessingDrawing" xmlns:w10="urn:schemas-microsoft-com:office:word" xmlns:w="http://schemas.openxmlformats.org/wordprocessingml/2006/main" xmlns:w14="http://schemas.microsoft.com/office/word/2010/wordml" xmlns:w15="http://schemas.microsoft.com/office/word/2012/wordml" xmlns:w16se="http://schemas.microsoft.com/office/word/2015/wordml/symex" xmlns:wpg="http://schemas.microsoft.com/office/word/2010/wordprocessingGroup" xmlns:wpi="http://schemas.microsoft.com/office/word/2010/wordprocessingInk" xmlns:wne="http://schemas.microsoft.com/office/word/2006/wordml" xmlns:wps="http://schemas.microsoft.com/office/word/2010/wordprocessingShape" mc:Ignorable="w14 w15 w16se wp14">
+<w:ftr xmlns:wpc="http://schemas.microsoft.com/office/word/2010/wordprocessingCanvas" xmlns:cx="http://schemas.microsoft.com/office/drawing/2014/chartex" xmlns:cx1="http://schemas.microsoft.com/office/drawing/2015/9/8/chartex" xmlns:cx2="http://schemas.microsoft.com/office/drawing/2015/10/21/chartex" xmlns:cx3="http://schemas.microsoft.com/office/drawing/2016/5/9/chartex" xmlns:cx4="http://schemas.microsoft.com/office/drawing/2016/5/10/chartex" xmlns:cx5="http://schemas.microsoft.com/office/drawing/2016/5/11/chartex" xmlns:cx6="http://schemas.microsoft.com/office/drawing/2016/5/12/chartex" xmlns:cx7="http://schemas.microsoft.com/office/drawing/2016/5/13/chartex" xmlns:cx8="http://schemas.microsoft.com/office/drawing/2016/5/14/chartex" xmlns:mc="http://schemas.openxmlformats.org/markup-compatibility/2006" xmlns:aink="http://schemas.microsoft.com/office/drawing/2016/ink" xmlns:am3d="http://schemas.microsoft.com/office/drawing/2017/model3d" xmlns:o="urn:schemas-microsoft-com:office:office" xmlns:oel="http://schemas.microsoft.com/office/2019/extlst" xmlns:r="http://schemas.openxmlformats.org/officeDocument/2006/relationships" xmlns:m="http://schemas.openxmlformats.org/officeDocument/2006/math" xmlns:v="urn:schemas-microsoft-com:vml" xmlns:wp14="http://schemas.microsoft.com/office/word/2010/wordprocessingDrawing" xmlns:wp="http://schemas.openxmlformats.org/drawingml/2006/wordprocessingDrawing" xmlns:w10="urn:schemas-microsoft-com:office:word" xmlns:w="http://schemas.openxmlformats.org/wordprocessingml/2006/main" xmlns:w14="http://schemas.microsoft.com/office/word/2010/wordml" xmlns:w15="http://schemas.microsoft.com/office/word/2012/wordml" xmlns:w16cex="http://schemas.microsoft.com/office/word/2018/wordml/cex" xmlns:w16cid="http://schemas.microsoft.com/office/word/2016/wordml/cid" xmlns:w16="http://schemas.microsoft.com/office/word/2018/wordml" xmlns:w16sdtdh="http://schemas.microsoft.com/office/word/2020/wordml/sdtdatahash" xmlns:w16se="http://schemas.microsoft.com/office/word/2015/wordml/symex" xmlns:wpg="http://schemas.microsoft.com/office/word/2010/wordprocessingGroup" xmlns:wpi="http://schemas.microsoft.com/office/word/2010/wordprocessingInk" xmlns:wne="http://schemas.microsoft.com/office/word/2006/wordml" xmlns:wps="http://schemas.microsoft.com/office/word/2010/wordprocessingShape" mc:Ignorable="w14 w15 w16se w16cid w16 w16cex w16sdtdh wp14">
   <w:sdt>
     <w:sdtPr>
       <w:id w:val="702984868"/>
@@ -6997,7 +7432,7 @@
 </file>
 
 <file path=word/footer3.xml><?xml version="1.0" encoding="utf-8"?>
-<w:ftr xmlns:wpc="http://schemas.microsoft.com/office/word/2010/wordprocessingCanvas" xmlns:cx="http://schemas.microsoft.com/office/drawing/2014/chartex" xmlns:cx1="http://schemas.microsoft.com/office/drawing/2015/9/8/chartex" xmlns:mc="http://schemas.openxmlformats.org/markup-compatibility/2006" xmlns:o="urn:schemas-microsoft-com:office:office" xmlns:r="http://schemas.openxmlformats.org/officeDocument/2006/relationships" xmlns:m="http://schemas.openxmlformats.org/officeDocument/2006/math" xmlns:v="urn:schemas-microsoft-com:vml" xmlns:wp14="http://schemas.microsoft.com/office/word/2010/wordprocessingDrawing" xmlns:wp="http://schemas.openxmlformats.org/drawingml/2006/wordprocessingDrawing" xmlns:w10="urn:schemas-microsoft-com:office:word" xmlns:w="http://schemas.openxmlformats.org/wordprocessingml/2006/main" xmlns:w14="http://schemas.microsoft.com/office/word/2010/wordml" xmlns:w15="http://schemas.microsoft.com/office/word/2012/wordml" xmlns:w16se="http://schemas.microsoft.com/office/word/2015/wordml/symex" xmlns:wpg="http://schemas.microsoft.com/office/word/2010/wordprocessingGroup" xmlns:wpi="http://schemas.microsoft.com/office/word/2010/wordprocessingInk" xmlns:wne="http://schemas.microsoft.com/office/word/2006/wordml" xmlns:wps="http://schemas.microsoft.com/office/word/2010/wordprocessingShape" mc:Ignorable="w14 w15 w16se wp14">
+<w:ftr xmlns:wpc="http://schemas.microsoft.com/office/word/2010/wordprocessingCanvas" xmlns:cx="http://schemas.microsoft.com/office/drawing/2014/chartex" xmlns:cx1="http://schemas.microsoft.com/office/drawing/2015/9/8/chartex" xmlns:cx2="http://schemas.microsoft.com/office/drawing/2015/10/21/chartex" xmlns:cx3="http://schemas.microsoft.com/office/drawing/2016/5/9/chartex" xmlns:cx4="http://schemas.microsoft.com/office/drawing/2016/5/10/chartex" xmlns:cx5="http://schemas.microsoft.com/office/drawing/2016/5/11/chartex" xmlns:cx6="http://schemas.microsoft.com/office/drawing/2016/5/12/chartex" xmlns:cx7="http://schemas.microsoft.com/office/drawing/2016/5/13/chartex" xmlns:cx8="http://schemas.microsoft.com/office/drawing/2016/5/14/chartex" xmlns:mc="http://schemas.openxmlformats.org/markup-compatibility/2006" xmlns:aink="http://schemas.microsoft.com/office/drawing/2016/ink" xmlns:am3d="http://schemas.microsoft.com/office/drawing/2017/model3d" xmlns:o="urn:schemas-microsoft-com:office:office" xmlns:oel="http://schemas.microsoft.com/office/2019/extlst" xmlns:r="http://schemas.openxmlformats.org/officeDocument/2006/relationships" xmlns:m="http://schemas.openxmlformats.org/officeDocument/2006/math" xmlns:v="urn:schemas-microsoft-com:vml" xmlns:wp14="http://schemas.microsoft.com/office/word/2010/wordprocessingDrawing" xmlns:wp="http://schemas.openxmlformats.org/drawingml/2006/wordprocessingDrawing" xmlns:w10="urn:schemas-microsoft-com:office:word" xmlns:w="http://schemas.openxmlformats.org/wordprocessingml/2006/main" xmlns:w14="http://schemas.microsoft.com/office/word/2010/wordml" xmlns:w15="http://schemas.microsoft.com/office/word/2012/wordml" xmlns:w16cex="http://schemas.microsoft.com/office/word/2018/wordml/cex" xmlns:w16cid="http://schemas.microsoft.com/office/word/2016/wordml/cid" xmlns:w16="http://schemas.microsoft.com/office/word/2018/wordml" xmlns:w16sdtdh="http://schemas.microsoft.com/office/word/2020/wordml/sdtdatahash" xmlns:w16se="http://schemas.microsoft.com/office/word/2015/wordml/symex" xmlns:wpg="http://schemas.microsoft.com/office/word/2010/wordprocessingGroup" xmlns:wpi="http://schemas.microsoft.com/office/word/2010/wordprocessingInk" xmlns:wne="http://schemas.microsoft.com/office/word/2006/wordml" xmlns:wps="http://schemas.microsoft.com/office/word/2010/wordprocessingShape" mc:Ignorable="w14 w15 w16se w16cid w16 w16cex w16sdtdh wp14">
   <w:sdt>
     <w:sdtPr>
       <w:id w:val="-864665197"/>
@@ -7050,7 +7485,7 @@
 </file>
 
 <file path=word/footnotes.xml><?xml version="1.0" encoding="utf-8"?>
-<w:footnotes xmlns:wpc="http://schemas.microsoft.com/office/word/2010/wordprocessingCanvas" xmlns:cx="http://schemas.microsoft.com/office/drawing/2014/chartex" xmlns:cx1="http://schemas.microsoft.com/office/drawing/2015/9/8/chartex" xmlns:mc="http://schemas.openxmlformats.org/markup-compatibility/2006" xmlns:o="urn:schemas-microsoft-com:office:office" xmlns:r="http://schemas.openxmlformats.org/officeDocument/2006/relationships" xmlns:m="http://schemas.openxmlformats.org/officeDocument/2006/math" xmlns:v="urn:schemas-microsoft-com:vml" xmlns:wp14="http://schemas.microsoft.com/office/word/2010/wordprocessingDrawing" xmlns:wp="http://schemas.openxmlformats.org/drawingml/2006/wordprocessingDrawing" xmlns:w10="urn:schemas-microsoft-com:office:word" xmlns:w="http://schemas.openxmlformats.org/wordprocessingml/2006/main" xmlns:w14="http://schemas.microsoft.com/office/word/2010/wordml" xmlns:w15="http://schemas.microsoft.com/office/word/2012/wordml" xmlns:w16se="http://schemas.microsoft.com/office/word/2015/wordml/symex" xmlns:wpg="http://schemas.microsoft.com/office/word/2010/wordprocessingGroup" xmlns:wpi="http://schemas.microsoft.com/office/word/2010/wordprocessingInk" xmlns:wne="http://schemas.microsoft.com/office/word/2006/wordml" xmlns:wps="http://schemas.microsoft.com/office/word/2010/wordprocessingShape" mc:Ignorable="w14 w15 w16se wp14">
+<w:footnotes xmlns:wpc="http://schemas.microsoft.com/office/word/2010/wordprocessingCanvas" xmlns:cx="http://schemas.microsoft.com/office/drawing/2014/chartex" xmlns:cx1="http://schemas.microsoft.com/office/drawing/2015/9/8/chartex" xmlns:cx2="http://schemas.microsoft.com/office/drawing/2015/10/21/chartex" xmlns:cx3="http://schemas.microsoft.com/office/drawing/2016/5/9/chartex" xmlns:cx4="http://schemas.microsoft.com/office/drawing/2016/5/10/chartex" xmlns:cx5="http://schemas.microsoft.com/office/drawing/2016/5/11/chartex" xmlns:cx6="http://schemas.microsoft.com/office/drawing/2016/5/12/chartex" xmlns:cx7="http://schemas.microsoft.com/office/drawing/2016/5/13/chartex" xmlns:cx8="http://schemas.microsoft.com/office/drawing/2016/5/14/chartex" xmlns:mc="http://schemas.openxmlformats.org/markup-compatibility/2006" xmlns:aink="http://schemas.microsoft.com/office/drawing/2016/ink" xmlns:am3d="http://schemas.microsoft.com/office/drawing/2017/model3d" xmlns:o="urn:schemas-microsoft-com:office:office" xmlns:oel="http://schemas.microsoft.com/office/2019/extlst" xmlns:r="http://schemas.openxmlformats.org/officeDocument/2006/relationships" xmlns:m="http://schemas.openxmlformats.org/officeDocument/2006/math" xmlns:v="urn:schemas-microsoft-com:vml" xmlns:wp14="http://schemas.microsoft.com/office/word/2010/wordprocessingDrawing" xmlns:wp="http://schemas.openxmlformats.org/drawingml/2006/wordprocessingDrawing" xmlns:w10="urn:schemas-microsoft-com:office:word" xmlns:w="http://schemas.openxmlformats.org/wordprocessingml/2006/main" xmlns:w14="http://schemas.microsoft.com/office/word/2010/wordml" xmlns:w15="http://schemas.microsoft.com/office/word/2012/wordml" xmlns:w16cex="http://schemas.microsoft.com/office/word/2018/wordml/cex" xmlns:w16cid="http://schemas.microsoft.com/office/word/2016/wordml/cid" xmlns:w16="http://schemas.microsoft.com/office/word/2018/wordml" xmlns:w16sdtdh="http://schemas.microsoft.com/office/word/2020/wordml/sdtdatahash" xmlns:w16se="http://schemas.microsoft.com/office/word/2015/wordml/symex" xmlns:wpg="http://schemas.microsoft.com/office/word/2010/wordprocessingGroup" xmlns:wpi="http://schemas.microsoft.com/office/word/2010/wordprocessingInk" xmlns:wne="http://schemas.microsoft.com/office/word/2006/wordml" xmlns:wps="http://schemas.microsoft.com/office/word/2010/wordprocessingShape" mc:Ignorable="w14 w15 w16se w16cid w16 w16cex w16sdtdh wp14">
   <w:footnote w:type="separator" w:id="-1">
     <w:p>
       <w:pPr>
@@ -7075,7 +7510,7 @@
 </file>
 
 <file path=word/numbering.xml><?xml version="1.0" encoding="utf-8"?>
-<w:numbering xmlns:wpc="http://schemas.microsoft.com/office/word/2010/wordprocessingCanvas" xmlns:cx="http://schemas.microsoft.com/office/drawing/2014/chartex" xmlns:cx1="http://schemas.microsoft.com/office/drawing/2015/9/8/chartex" xmlns:mc="http://schemas.openxmlformats.org/markup-compatibility/2006" xmlns:o="urn:schemas-microsoft-com:office:office" xmlns:r="http://schemas.openxmlformats.org/officeDocument/2006/relationships" xmlns:m="http://schemas.openxmlformats.org/officeDocument/2006/math" xmlns:v="urn:schemas-microsoft-com:vml" xmlns:wp14="http://schemas.microsoft.com/office/word/2010/wordprocessingDrawing" xmlns:wp="http://schemas.openxmlformats.org/drawingml/2006/wordprocessingDrawing" xmlns:w10="urn:schemas-microsoft-com:office:word" xmlns:w="http://schemas.openxmlformats.org/wordprocessingml/2006/main" xmlns:w14="http://schemas.microsoft.com/office/word/2010/wordml" xmlns:w15="http://schemas.microsoft.com/office/word/2012/wordml" xmlns:w16se="http://schemas.microsoft.com/office/word/2015/wordml/symex" xmlns:wpg="http://schemas.microsoft.com/office/word/2010/wordprocessingGroup" xmlns:wpi="http://schemas.microsoft.com/office/word/2010/wordprocessingInk" xmlns:wne="http://schemas.microsoft.com/office/word/2006/wordml" xmlns:wps="http://schemas.microsoft.com/office/word/2010/wordprocessingShape" mc:Ignorable="w14 w15 w16se wp14">
+<w:numbering xmlns:wpc="http://schemas.microsoft.com/office/word/2010/wordprocessingCanvas" xmlns:cx="http://schemas.microsoft.com/office/drawing/2014/chartex" xmlns:cx1="http://schemas.microsoft.com/office/drawing/2015/9/8/chartex" xmlns:cx2="http://schemas.microsoft.com/office/drawing/2015/10/21/chartex" xmlns:cx3="http://schemas.microsoft.com/office/drawing/2016/5/9/chartex" xmlns:cx4="http://schemas.microsoft.com/office/drawing/2016/5/10/chartex" xmlns:cx5="http://schemas.microsoft.com/office/drawing/2016/5/11/chartex" xmlns:cx6="http://schemas.microsoft.com/office/drawing/2016/5/12/chartex" xmlns:cx7="http://schemas.microsoft.com/office/drawing/2016/5/13/chartex" xmlns:cx8="http://schemas.microsoft.com/office/drawing/2016/5/14/chartex" xmlns:mc="http://schemas.openxmlformats.org/markup-compatibility/2006" xmlns:aink="http://schemas.microsoft.com/office/drawing/2016/ink" xmlns:am3d="http://schemas.microsoft.com/office/drawing/2017/model3d" xmlns:o="urn:schemas-microsoft-com:office:office" xmlns:oel="http://schemas.microsoft.com/office/2019/extlst" xmlns:r="http://schemas.openxmlformats.org/officeDocument/2006/relationships" xmlns:m="http://schemas.openxmlformats.org/officeDocument/2006/math" xmlns:v="urn:schemas-microsoft-com:vml" xmlns:wp14="http://schemas.microsoft.com/office/word/2010/wordprocessingDrawing" xmlns:wp="http://schemas.openxmlformats.org/drawingml/2006/wordprocessingDrawing" xmlns:w10="urn:schemas-microsoft-com:office:word" xmlns:w="http://schemas.openxmlformats.org/wordprocessingml/2006/main" xmlns:w14="http://schemas.microsoft.com/office/word/2010/wordml" xmlns:w15="http://schemas.microsoft.com/office/word/2012/wordml" xmlns:w16cex="http://schemas.microsoft.com/office/word/2018/wordml/cex" xmlns:w16cid="http://schemas.microsoft.com/office/word/2016/wordml/cid" xmlns:w16="http://schemas.microsoft.com/office/word/2018/wordml" xmlns:w16sdtdh="http://schemas.microsoft.com/office/word/2020/wordml/sdtdatahash" xmlns:w16se="http://schemas.microsoft.com/office/word/2015/wordml/symex" xmlns:wpg="http://schemas.microsoft.com/office/word/2010/wordprocessingGroup" xmlns:wpi="http://schemas.microsoft.com/office/word/2010/wordprocessingInk" xmlns:wne="http://schemas.microsoft.com/office/word/2006/wordml" xmlns:wps="http://schemas.microsoft.com/office/word/2010/wordprocessingShape" mc:Ignorable="w14 w15 w16se w16cid w16 w16cex w16sdtdh wp14">
   <w:abstractNum w:abstractNumId="0" w15:restartNumberingAfterBreak="0">
     <w:nsid w:val="167F3B27"/>
     <w:multiLevelType w:val="hybridMultilevel"/>
@@ -7855,35 +8290,35 @@
       </w:rPr>
     </w:lvl>
   </w:abstractNum>
-  <w:num w:numId="1">
+  <w:num w:numId="1" w16cid:durableId="155196099">
     <w:abstractNumId w:val="2"/>
   </w:num>
-  <w:num w:numId="2">
+  <w:num w:numId="2" w16cid:durableId="1454591232">
     <w:abstractNumId w:val="0"/>
   </w:num>
-  <w:num w:numId="3">
+  <w:num w:numId="3" w16cid:durableId="129056034">
     <w:abstractNumId w:val="1"/>
   </w:num>
-  <w:num w:numId="4">
+  <w:num w:numId="4" w16cid:durableId="1933927972">
     <w:abstractNumId w:val="3"/>
   </w:num>
-  <w:num w:numId="5">
+  <w:num w:numId="5" w16cid:durableId="319388148">
     <w:abstractNumId w:val="7"/>
   </w:num>
-  <w:num w:numId="6">
+  <w:num w:numId="6" w16cid:durableId="1813593005">
     <w:abstractNumId w:val="6"/>
   </w:num>
-  <w:num w:numId="7">
+  <w:num w:numId="7" w16cid:durableId="556211229">
     <w:abstractNumId w:val="4"/>
   </w:num>
-  <w:num w:numId="8">
+  <w:num w:numId="8" w16cid:durableId="1436754782">
     <w:abstractNumId w:val="5"/>
   </w:num>
 </w:numbering>
 </file>
 
 <file path=word/styles.xml><?xml version="1.0" encoding="utf-8"?>
-<w:styles xmlns:mc="http://schemas.openxmlformats.org/markup-compatibility/2006" xmlns:r="http://schemas.openxmlformats.org/officeDocument/2006/relationships" xmlns:w="http://schemas.openxmlformats.org/wordprocessingml/2006/main" xmlns:w14="http://schemas.microsoft.com/office/word/2010/wordml" xmlns:w15="http://schemas.microsoft.com/office/word/2012/wordml" xmlns:w16se="http://schemas.microsoft.com/office/word/2015/wordml/symex" mc:Ignorable="w14 w15 w16se">
+<w:styles xmlns:mc="http://schemas.openxmlformats.org/markup-compatibility/2006" xmlns:r="http://schemas.openxmlformats.org/officeDocument/2006/relationships" xmlns:w="http://schemas.openxmlformats.org/wordprocessingml/2006/main" xmlns:w14="http://schemas.microsoft.com/office/word/2010/wordml" xmlns:w15="http://schemas.microsoft.com/office/word/2012/wordml" xmlns:w16cex="http://schemas.microsoft.com/office/word/2018/wordml/cex" xmlns:w16cid="http://schemas.microsoft.com/office/word/2016/wordml/cid" xmlns:w16="http://schemas.microsoft.com/office/word/2018/wordml" xmlns:w16sdtdh="http://schemas.microsoft.com/office/word/2020/wordml/sdtdatahash" xmlns:w16se="http://schemas.microsoft.com/office/word/2015/wordml/symex" mc:Ignorable="w14 w15 w16se w16cid w16 w16cex w16sdtdh">
   <w:docDefaults>
     <w:rPrDefault>
       <w:rPr>
@@ -7899,7 +8334,7 @@
       </w:pPr>
     </w:pPrDefault>
   </w:docDefaults>
-  <w:latentStyles w:defLockedState="0" w:defUIPriority="99" w:defSemiHidden="0" w:defUnhideWhenUsed="0" w:defQFormat="0" w:count="371">
+  <w:latentStyles w:defLockedState="0" w:defUIPriority="99" w:defSemiHidden="0" w:defUnhideWhenUsed="0" w:defQFormat="0" w:count="376">
     <w:lsdException w:name="Normal" w:uiPriority="0" w:qFormat="1"/>
     <w:lsdException w:name="heading 1" w:uiPriority="9" w:qFormat="1"/>
     <w:lsdException w:name="heading 2" w:semiHidden="1" w:uiPriority="9" w:unhideWhenUsed="1" w:qFormat="1"/>
@@ -8271,6 +8706,11 @@
     <w:lsdException w:name="List Table 5 Dark Accent 6" w:uiPriority="50"/>
     <w:lsdException w:name="List Table 6 Colorful Accent 6" w:uiPriority="51"/>
     <w:lsdException w:name="List Table 7 Colorful Accent 6" w:uiPriority="52"/>
+    <w:lsdException w:name="Mention" w:semiHidden="1" w:unhideWhenUsed="1"/>
+    <w:lsdException w:name="Smart Hyperlink" w:semiHidden="1" w:unhideWhenUsed="1"/>
+    <w:lsdException w:name="Hashtag" w:semiHidden="1" w:unhideWhenUsed="1"/>
+    <w:lsdException w:name="Unresolved Mention" w:semiHidden="1" w:unhideWhenUsed="1"/>
+    <w:lsdException w:name="Smart Link" w:semiHidden="1" w:unhideWhenUsed="1"/>
   </w:latentStyles>
   <w:style w:type="paragraph" w:default="1" w:styleId="Normal">
     <w:name w:val="Normal"/>

</xml_diff>